<commit_message>
Agregar detalles a la tabla para trabajarla después
</commit_message>
<xml_diff>
--- a/Proyecto final.docx
+++ b/Proyecto final.docx
@@ -43,8 +43,6 @@
       <w:r>
         <w:t xml:space="preserve"> web</w:t>
       </w:r>
-      <w:bookmarkStart w:id="0" w:name="_GoBack"/>
-      <w:bookmarkEnd w:id="0"/>
     </w:p>
     <w:p>
       <w:r>
@@ -183,6 +181,138 @@
           </wp:inline>
         </w:drawing>
       </w:r>
+    </w:p>
+    <w:p/>
+    <w:p>
+      <w:r>
+        <w:t>Día 2</w:t>
+      </w:r>
+    </w:p>
+    <w:p>
+      <w:r>
+        <w:t xml:space="preserve">Al pedir ayuda para ver porqué mi </w:t>
+      </w:r>
+      <w:proofErr w:type="spellStart"/>
+      <w:r>
+        <w:t>css</w:t>
+      </w:r>
+      <w:proofErr w:type="spellEnd"/>
+      <w:r>
+        <w:t xml:space="preserve"> no funcionaba vi que fue el nombre que tenía en el documento no podía leerse, así que lo cambié y funcionó </w:t>
+      </w:r>
+    </w:p>
+    <w:p/>
+    <w:p>
+      <w:r>
+        <w:t xml:space="preserve">(aclaro que avancé antes de hacer el cambio con el </w:t>
+      </w:r>
+      <w:proofErr w:type="spellStart"/>
+      <w:r>
+        <w:t>css</w:t>
+      </w:r>
+      <w:proofErr w:type="spellEnd"/>
+      <w:r>
+        <w:t xml:space="preserve"> en el </w:t>
+      </w:r>
+      <w:proofErr w:type="spellStart"/>
+      <w:r>
+        <w:t>html</w:t>
+      </w:r>
+      <w:proofErr w:type="spellEnd"/>
+      <w:r>
+        <w:t>)</w:t>
+      </w:r>
+    </w:p>
+    <w:p>
+      <w:r>
+        <w:rPr>
+          <w:noProof/>
+          <w:lang w:eastAsia="es-MX"/>
+        </w:rPr>
+        <w:lastRenderedPageBreak/>
+        <w:drawing>
+          <wp:inline distT="0" distB="0" distL="0" distR="0" wp14:anchorId="641ABB12" wp14:editId="1BC9FAA7">
+            <wp:extent cx="5612130" cy="6250305"/>
+            <wp:effectExtent l="0" t="0" r="7620" b="0"/>
+            <wp:docPr id="4" name="Imagen 4"/>
+            <wp:cNvGraphicFramePr>
+              <a:graphicFrameLocks xmlns:a="http://schemas.openxmlformats.org/drawingml/2006/main" noChangeAspect="1"/>
+            </wp:cNvGraphicFramePr>
+            <a:graphic xmlns:a="http://schemas.openxmlformats.org/drawingml/2006/main">
+              <a:graphicData uri="http://schemas.openxmlformats.org/drawingml/2006/picture">
+                <pic:pic xmlns:pic="http://schemas.openxmlformats.org/drawingml/2006/picture">
+                  <pic:nvPicPr>
+                    <pic:cNvPr id="1" name=""/>
+                    <pic:cNvPicPr/>
+                  </pic:nvPicPr>
+                  <pic:blipFill>
+                    <a:blip r:embed="rId7"/>
+                    <a:stretch>
+                      <a:fillRect/>
+                    </a:stretch>
+                  </pic:blipFill>
+                  <pic:spPr>
+                    <a:xfrm>
+                      <a:off x="0" y="0"/>
+                      <a:ext cx="5612130" cy="6250305"/>
+                    </a:xfrm>
+                    <a:prstGeom prst="rect">
+                      <a:avLst/>
+                    </a:prstGeom>
+                  </pic:spPr>
+                </pic:pic>
+              </a:graphicData>
+            </a:graphic>
+          </wp:inline>
+        </w:drawing>
+      </w:r>
+      <w:r>
+        <w:rPr>
+          <w:noProof/>
+          <w:lang w:eastAsia="es-MX"/>
+        </w:rPr>
+        <w:lastRenderedPageBreak/>
+        <w:drawing>
+          <wp:inline distT="0" distB="0" distL="0" distR="0" wp14:anchorId="441837EB" wp14:editId="79B50ABB">
+            <wp:extent cx="5419725" cy="7448550"/>
+            <wp:effectExtent l="0" t="0" r="9525" b="0"/>
+            <wp:docPr id="5" name="Imagen 5"/>
+            <wp:cNvGraphicFramePr>
+              <a:graphicFrameLocks xmlns:a="http://schemas.openxmlformats.org/drawingml/2006/main" noChangeAspect="1"/>
+            </wp:cNvGraphicFramePr>
+            <a:graphic xmlns:a="http://schemas.openxmlformats.org/drawingml/2006/main">
+              <a:graphicData uri="http://schemas.openxmlformats.org/drawingml/2006/picture">
+                <pic:pic xmlns:pic="http://schemas.openxmlformats.org/drawingml/2006/picture">
+                  <pic:nvPicPr>
+                    <pic:cNvPr id="1" name=""/>
+                    <pic:cNvPicPr/>
+                  </pic:nvPicPr>
+                  <pic:blipFill>
+                    <a:blip r:embed="rId8"/>
+                    <a:stretch>
+                      <a:fillRect/>
+                    </a:stretch>
+                  </pic:blipFill>
+                  <pic:spPr>
+                    <a:xfrm>
+                      <a:off x="0" y="0"/>
+                      <a:ext cx="5419725" cy="7448550"/>
+                    </a:xfrm>
+                    <a:prstGeom prst="rect">
+                      <a:avLst/>
+                    </a:prstGeom>
+                  </pic:spPr>
+                </pic:pic>
+              </a:graphicData>
+            </a:graphic>
+          </wp:inline>
+        </w:drawing>
+      </w:r>
+    </w:p>
+    <w:p/>
+    <w:p>
+      <w:bookmarkStart w:id="0" w:name="_GoBack"/>
+      <w:bookmarkEnd w:id="0"/>
     </w:p>
     <w:sectPr>
       <w:pgSz w:w="12240" w:h="15840"/>

</xml_diff>

<commit_message>
Hipervínculos añadidos y 4 de 6 funcionando
</commit_message>
<xml_diff>
--- a/Proyecto final.docx
+++ b/Proyecto final.docx
@@ -311,6 +311,167 @@
     </w:p>
     <w:p/>
     <w:p>
+      <w:r>
+        <w:br w:type="page"/>
+      </w:r>
+    </w:p>
+    <w:p>
+      <w:r>
+        <w:lastRenderedPageBreak/>
+        <w:t>Día 3</w:t>
+      </w:r>
+    </w:p>
+    <w:p>
+      <w:r>
+        <w:t xml:space="preserve">Ya se visualiza muchísimo mejor la </w:t>
+      </w:r>
+      <w:proofErr w:type="spellStart"/>
+      <w:r>
+        <w:t>pag</w:t>
+      </w:r>
+      <w:proofErr w:type="spellEnd"/>
+      <w:r>
+        <w:t xml:space="preserve"> web a comparación de antes, empieza a tomar más estructura, pero aún le faltan agregar detalles con </w:t>
+      </w:r>
+      <w:proofErr w:type="spellStart"/>
+      <w:r>
+        <w:t>css</w:t>
+      </w:r>
+      <w:proofErr w:type="spellEnd"/>
+    </w:p>
+    <w:p>
+      <w:r>
+        <w:rPr>
+          <w:noProof/>
+          <w:lang w:eastAsia="es-MX"/>
+        </w:rPr>
+        <w:drawing>
+          <wp:inline distT="0" distB="0" distL="0" distR="0" wp14:anchorId="152C9B24" wp14:editId="44BEE53F">
+            <wp:extent cx="5612130" cy="4860290"/>
+            <wp:effectExtent l="0" t="0" r="7620" b="0"/>
+            <wp:docPr id="6" name="Imagen 6"/>
+            <wp:cNvGraphicFramePr>
+              <a:graphicFrameLocks xmlns:a="http://schemas.openxmlformats.org/drawingml/2006/main" noChangeAspect="1"/>
+            </wp:cNvGraphicFramePr>
+            <a:graphic xmlns:a="http://schemas.openxmlformats.org/drawingml/2006/main">
+              <a:graphicData uri="http://schemas.openxmlformats.org/drawingml/2006/picture">
+                <pic:pic xmlns:pic="http://schemas.openxmlformats.org/drawingml/2006/picture">
+                  <pic:nvPicPr>
+                    <pic:cNvPr id="1" name=""/>
+                    <pic:cNvPicPr/>
+                  </pic:nvPicPr>
+                  <pic:blipFill>
+                    <a:blip r:embed="rId9"/>
+                    <a:stretch>
+                      <a:fillRect/>
+                    </a:stretch>
+                  </pic:blipFill>
+                  <pic:spPr>
+                    <a:xfrm>
+                      <a:off x="0" y="0"/>
+                      <a:ext cx="5612130" cy="4860290"/>
+                    </a:xfrm>
+                    <a:prstGeom prst="rect">
+                      <a:avLst/>
+                    </a:prstGeom>
+                  </pic:spPr>
+                </pic:pic>
+              </a:graphicData>
+            </a:graphic>
+          </wp:inline>
+        </w:drawing>
+      </w:r>
+    </w:p>
+    <w:p>
+      <w:r>
+        <w:rPr>
+          <w:noProof/>
+          <w:lang w:eastAsia="es-MX"/>
+        </w:rPr>
+        <w:lastRenderedPageBreak/>
+        <w:drawing>
+          <wp:inline distT="0" distB="0" distL="0" distR="0" wp14:anchorId="705BEFF0" wp14:editId="19A61467">
+            <wp:extent cx="5612130" cy="3467100"/>
+            <wp:effectExtent l="0" t="0" r="7620" b="0"/>
+            <wp:docPr id="8" name="Imagen 8"/>
+            <wp:cNvGraphicFramePr>
+              <a:graphicFrameLocks xmlns:a="http://schemas.openxmlformats.org/drawingml/2006/main" noChangeAspect="1"/>
+            </wp:cNvGraphicFramePr>
+            <a:graphic xmlns:a="http://schemas.openxmlformats.org/drawingml/2006/main">
+              <a:graphicData uri="http://schemas.openxmlformats.org/drawingml/2006/picture">
+                <pic:pic xmlns:pic="http://schemas.openxmlformats.org/drawingml/2006/picture">
+                  <pic:nvPicPr>
+                    <pic:cNvPr id="1" name=""/>
+                    <pic:cNvPicPr/>
+                  </pic:nvPicPr>
+                  <pic:blipFill>
+                    <a:blip r:embed="rId10"/>
+                    <a:stretch>
+                      <a:fillRect/>
+                    </a:stretch>
+                  </pic:blipFill>
+                  <pic:spPr>
+                    <a:xfrm>
+                      <a:off x="0" y="0"/>
+                      <a:ext cx="5612130" cy="3467100"/>
+                    </a:xfrm>
+                    <a:prstGeom prst="rect">
+                      <a:avLst/>
+                    </a:prstGeom>
+                  </pic:spPr>
+                </pic:pic>
+              </a:graphicData>
+            </a:graphic>
+          </wp:inline>
+        </w:drawing>
+      </w:r>
+      <w:r>
+        <w:rPr>
+          <w:noProof/>
+          <w:lang w:eastAsia="es-MX"/>
+        </w:rPr>
+        <w:lastRenderedPageBreak/>
+        <w:drawing>
+          <wp:inline distT="0" distB="0" distL="0" distR="0" wp14:anchorId="3FD5B085" wp14:editId="7676527A">
+            <wp:extent cx="5612130" cy="5501005"/>
+            <wp:effectExtent l="0" t="0" r="7620" b="4445"/>
+            <wp:docPr id="7" name="Imagen 7"/>
+            <wp:cNvGraphicFramePr>
+              <a:graphicFrameLocks xmlns:a="http://schemas.openxmlformats.org/drawingml/2006/main" noChangeAspect="1"/>
+            </wp:cNvGraphicFramePr>
+            <a:graphic xmlns:a="http://schemas.openxmlformats.org/drawingml/2006/main">
+              <a:graphicData uri="http://schemas.openxmlformats.org/drawingml/2006/picture">
+                <pic:pic xmlns:pic="http://schemas.openxmlformats.org/drawingml/2006/picture">
+                  <pic:nvPicPr>
+                    <pic:cNvPr id="1" name=""/>
+                    <pic:cNvPicPr/>
+                  </pic:nvPicPr>
+                  <pic:blipFill>
+                    <a:blip r:embed="rId11"/>
+                    <a:stretch>
+                      <a:fillRect/>
+                    </a:stretch>
+                  </pic:blipFill>
+                  <pic:spPr>
+                    <a:xfrm>
+                      <a:off x="0" y="0"/>
+                      <a:ext cx="5612130" cy="5501005"/>
+                    </a:xfrm>
+                    <a:prstGeom prst="rect">
+                      <a:avLst/>
+                    </a:prstGeom>
+                  </pic:spPr>
+                </pic:pic>
+              </a:graphicData>
+            </a:graphic>
+          </wp:inline>
+        </w:drawing>
+      </w:r>
+    </w:p>
+    <w:p>
+      <w:r>
+        <w:t>La idea será que las fotos funcionen cómo botones para desplegar el menú de cada uno, así será más funcional la página web</w:t>
+      </w:r>
       <w:bookmarkStart w:id="0" w:name="_GoBack"/>
       <w:bookmarkEnd w:id="0"/>
     </w:p>

</xml_diff>

<commit_message>
Añadido de detalles menores
</commit_message>
<xml_diff>
--- a/Proyecto final.docx
+++ b/Proyecto final.docx
@@ -472,6 +472,2418 @@
       <w:r>
         <w:t>La idea será que las fotos funcionen cómo botones para desplegar el menú de cada uno, así será más funcional la página web</w:t>
       </w:r>
+    </w:p>
+    <w:p>
+      <w:r>
+        <w:br w:type="page"/>
+      </w:r>
+    </w:p>
+    <w:p>
+      <w:r>
+        <w:lastRenderedPageBreak/>
+        <w:t>Siguiente actualización</w:t>
+      </w:r>
+    </w:p>
+    <w:p>
+      <w:r>
+        <w:t xml:space="preserve">Las imágenes ya sirven como hipervínculos a otras partes de la </w:t>
+      </w:r>
+      <w:proofErr w:type="spellStart"/>
+      <w:r>
+        <w:t>pag</w:t>
+      </w:r>
+      <w:proofErr w:type="spellEnd"/>
+      <w:r>
+        <w:t xml:space="preserve"> web, así podré aprovechar mejor el espacio, pero tendré que modificar la tabla por comodidad para que toda la tabla se muestre sin necesidad de desplazarse hacia abajo</w:t>
+      </w:r>
+    </w:p>
+    <w:p>
+      <w:r>
+        <w:rPr>
+          <w:noProof/>
+          <w:lang w:eastAsia="es-MX"/>
+        </w:rPr>
+        <w:drawing>
+          <wp:inline distT="0" distB="0" distL="0" distR="0" wp14:anchorId="3350599D" wp14:editId="27B0F4AA">
+            <wp:extent cx="4221274" cy="2971800"/>
+            <wp:effectExtent l="0" t="0" r="8255" b="0"/>
+            <wp:docPr id="9" name="Imagen 9"/>
+            <wp:cNvGraphicFramePr>
+              <a:graphicFrameLocks xmlns:a="http://schemas.openxmlformats.org/drawingml/2006/main" noChangeAspect="1"/>
+            </wp:cNvGraphicFramePr>
+            <a:graphic xmlns:a="http://schemas.openxmlformats.org/drawingml/2006/main">
+              <a:graphicData uri="http://schemas.openxmlformats.org/drawingml/2006/picture">
+                <pic:pic xmlns:pic="http://schemas.openxmlformats.org/drawingml/2006/picture">
+                  <pic:nvPicPr>
+                    <pic:cNvPr id="1" name=""/>
+                    <pic:cNvPicPr/>
+                  </pic:nvPicPr>
+                  <pic:blipFill>
+                    <a:blip r:embed="rId12"/>
+                    <a:stretch>
+                      <a:fillRect/>
+                    </a:stretch>
+                  </pic:blipFill>
+                  <pic:spPr>
+                    <a:xfrm>
+                      <a:off x="0" y="0"/>
+                      <a:ext cx="4226387" cy="2975399"/>
+                    </a:xfrm>
+                    <a:prstGeom prst="rect">
+                      <a:avLst/>
+                    </a:prstGeom>
+                  </pic:spPr>
+                </pic:pic>
+              </a:graphicData>
+            </a:graphic>
+          </wp:inline>
+        </w:drawing>
+      </w:r>
+    </w:p>
+    <w:p>
+      <w:r>
+        <w:rPr>
+          <w:noProof/>
+          <w:lang w:eastAsia="es-MX"/>
+        </w:rPr>
+        <w:drawing>
+          <wp:inline distT="0" distB="0" distL="0" distR="0" wp14:anchorId="79A4F2B1" wp14:editId="1149F406">
+            <wp:extent cx="4133850" cy="3472471"/>
+            <wp:effectExtent l="0" t="0" r="0" b="0"/>
+            <wp:docPr id="10" name="Imagen 10"/>
+            <wp:cNvGraphicFramePr>
+              <a:graphicFrameLocks xmlns:a="http://schemas.openxmlformats.org/drawingml/2006/main" noChangeAspect="1"/>
+            </wp:cNvGraphicFramePr>
+            <a:graphic xmlns:a="http://schemas.openxmlformats.org/drawingml/2006/main">
+              <a:graphicData uri="http://schemas.openxmlformats.org/drawingml/2006/picture">
+                <pic:pic xmlns:pic="http://schemas.openxmlformats.org/drawingml/2006/picture">
+                  <pic:nvPicPr>
+                    <pic:cNvPr id="1" name=""/>
+                    <pic:cNvPicPr/>
+                  </pic:nvPicPr>
+                  <pic:blipFill>
+                    <a:blip r:embed="rId13"/>
+                    <a:stretch>
+                      <a:fillRect/>
+                    </a:stretch>
+                  </pic:blipFill>
+                  <pic:spPr>
+                    <a:xfrm>
+                      <a:off x="0" y="0"/>
+                      <a:ext cx="4135800" cy="3474109"/>
+                    </a:xfrm>
+                    <a:prstGeom prst="rect">
+                      <a:avLst/>
+                    </a:prstGeom>
+                  </pic:spPr>
+                </pic:pic>
+              </a:graphicData>
+            </a:graphic>
+          </wp:inline>
+        </w:drawing>
+      </w:r>
+    </w:p>
+    <w:p>
+      <w:r>
+        <w:br w:type="page"/>
+      </w:r>
+    </w:p>
+    <w:p>
+      <w:r>
+        <w:lastRenderedPageBreak/>
+        <w:t xml:space="preserve">Código </w:t>
+      </w:r>
+      <w:proofErr w:type="spellStart"/>
+      <w:r>
+        <w:t>html</w:t>
+      </w:r>
+      <w:proofErr w:type="spellEnd"/>
+      <w:r>
+        <w:t>:</w:t>
+      </w:r>
+    </w:p>
+    <w:p>
+      <w:pPr>
+        <w:rPr>
+          <w:lang w:val="en-US"/>
+        </w:rPr>
+      </w:pPr>
+      <w:proofErr w:type="gramStart"/>
+      <w:r>
+        <w:rPr>
+          <w:lang w:val="en-US"/>
+        </w:rPr>
+        <w:t>&lt;!DOCTYPE</w:t>
+      </w:r>
+      <w:proofErr w:type="gramEnd"/>
+      <w:r>
+        <w:rPr>
+          <w:lang w:val="en-US"/>
+        </w:rPr>
+        <w:t xml:space="preserve"> html&gt;</w:t>
+      </w:r>
+    </w:p>
+    <w:p>
+      <w:pPr>
+        <w:rPr>
+          <w:lang w:val="en-US"/>
+        </w:rPr>
+      </w:pPr>
+      <w:r>
+        <w:rPr>
+          <w:lang w:val="en-US"/>
+        </w:rPr>
+        <w:t>&lt;</w:t>
+      </w:r>
+      <w:proofErr w:type="gramStart"/>
+      <w:r>
+        <w:rPr>
+          <w:lang w:val="en-US"/>
+        </w:rPr>
+        <w:t>html</w:t>
+      </w:r>
+      <w:proofErr w:type="gramEnd"/>
+      <w:r>
+        <w:rPr>
+          <w:lang w:val="en-US"/>
+        </w:rPr>
+        <w:t>&gt;</w:t>
+      </w:r>
+    </w:p>
+    <w:p>
+      <w:pPr>
+        <w:rPr>
+          <w:lang w:val="en-US"/>
+        </w:rPr>
+      </w:pPr>
+      <w:r>
+        <w:rPr>
+          <w:lang w:val="en-US"/>
+        </w:rPr>
+        <w:t xml:space="preserve">  &lt;</w:t>
+      </w:r>
+      <w:proofErr w:type="gramStart"/>
+      <w:r>
+        <w:rPr>
+          <w:lang w:val="en-US"/>
+        </w:rPr>
+        <w:t>head</w:t>
+      </w:r>
+      <w:proofErr w:type="gramEnd"/>
+      <w:r>
+        <w:rPr>
+          <w:lang w:val="en-US"/>
+        </w:rPr>
+        <w:t>&gt;</w:t>
+      </w:r>
+    </w:p>
+    <w:p>
+      <w:pPr>
+        <w:rPr>
+          <w:lang w:val="en-US"/>
+        </w:rPr>
+      </w:pPr>
+      <w:r>
+        <w:rPr>
+          <w:lang w:val="en-US"/>
+        </w:rPr>
+        <w:t xml:space="preserve">    &lt;</w:t>
+      </w:r>
+      <w:proofErr w:type="gramStart"/>
+      <w:r>
+        <w:rPr>
+          <w:lang w:val="en-US"/>
+        </w:rPr>
+        <w:t>title&gt;</w:t>
+      </w:r>
+      <w:proofErr w:type="gramEnd"/>
+      <w:r>
+        <w:rPr>
+          <w:lang w:val="en-US"/>
+        </w:rPr>
+        <w:t xml:space="preserve">La </w:t>
+      </w:r>
+      <w:proofErr w:type="spellStart"/>
+      <w:r>
+        <w:rPr>
+          <w:lang w:val="en-US"/>
+        </w:rPr>
+        <w:t>fondita</w:t>
+      </w:r>
+      <w:proofErr w:type="spellEnd"/>
+      <w:r>
+        <w:rPr>
+          <w:lang w:val="en-US"/>
+        </w:rPr>
+        <w:t>&lt;/title&gt;</w:t>
+      </w:r>
+    </w:p>
+    <w:p>
+      <w:pPr>
+        <w:rPr>
+          <w:lang w:val="en-US"/>
+        </w:rPr>
+      </w:pPr>
+      <w:r>
+        <w:rPr>
+          <w:lang w:val="en-US"/>
+        </w:rPr>
+        <w:t xml:space="preserve">    &lt;link </w:t>
+      </w:r>
+      <w:proofErr w:type="spellStart"/>
+      <w:r>
+        <w:rPr>
+          <w:lang w:val="en-US"/>
+        </w:rPr>
+        <w:t>rel</w:t>
+      </w:r>
+      <w:proofErr w:type="spellEnd"/>
+      <w:r>
+        <w:rPr>
+          <w:lang w:val="en-US"/>
+        </w:rPr>
+        <w:t>="stylesheet" type="text/</w:t>
+      </w:r>
+      <w:proofErr w:type="spellStart"/>
+      <w:r>
+        <w:rPr>
+          <w:lang w:val="en-US"/>
+        </w:rPr>
+        <w:t>css</w:t>
+      </w:r>
+      <w:proofErr w:type="spellEnd"/>
+      <w:r>
+        <w:rPr>
+          <w:lang w:val="en-US"/>
+        </w:rPr>
+        <w:t xml:space="preserve">" </w:t>
+      </w:r>
+      <w:proofErr w:type="spellStart"/>
+      <w:r>
+        <w:rPr>
+          <w:lang w:val="en-US"/>
+        </w:rPr>
+        <w:t>href</w:t>
+      </w:r>
+      <w:proofErr w:type="spellEnd"/>
+      <w:r>
+        <w:rPr>
+          <w:lang w:val="en-US"/>
+        </w:rPr>
+        <w:t>="Diseno.css"&gt;</w:t>
+      </w:r>
+    </w:p>
+    <w:p>
+      <w:pPr>
+        <w:rPr>
+          <w:lang w:val="en-US"/>
+        </w:rPr>
+      </w:pPr>
+      <w:r>
+        <w:rPr>
+          <w:lang w:val="en-US"/>
+        </w:rPr>
+        <w:t xml:space="preserve">  </w:t>
+      </w:r>
+      <w:r>
+        <w:rPr>
+          <w:lang w:val="en-US"/>
+        </w:rPr>
+        <w:t>&lt;/head&gt;</w:t>
+      </w:r>
+    </w:p>
+    <w:p>
+      <w:pPr>
+        <w:rPr>
+          <w:lang w:val="en-US"/>
+        </w:rPr>
+      </w:pPr>
+      <w:r>
+        <w:rPr>
+          <w:lang w:val="en-US"/>
+        </w:rPr>
+        <w:t xml:space="preserve">  &lt;body class="body"&gt;</w:t>
+      </w:r>
+    </w:p>
+    <w:p>
+      <w:pPr>
+        <w:rPr>
+          <w:lang w:val="en-US"/>
+        </w:rPr>
+      </w:pPr>
+      <w:r>
+        <w:rPr>
+          <w:lang w:val="en-US"/>
+        </w:rPr>
+        <w:t xml:space="preserve">    </w:t>
+      </w:r>
+      <w:proofErr w:type="gramStart"/>
+      <w:r>
+        <w:rPr>
+          <w:lang w:val="en-US"/>
+        </w:rPr>
+        <w:t>&lt;!--</w:t>
+      </w:r>
+      <w:proofErr w:type="gramEnd"/>
+      <w:r>
+        <w:rPr>
+          <w:lang w:val="en-US"/>
+        </w:rPr>
+        <w:t xml:space="preserve"> </w:t>
+      </w:r>
+      <w:proofErr w:type="spellStart"/>
+      <w:r>
+        <w:rPr>
+          <w:lang w:val="en-US"/>
+        </w:rPr>
+        <w:t>Inicio</w:t>
+      </w:r>
+      <w:proofErr w:type="spellEnd"/>
+      <w:r>
+        <w:rPr>
+          <w:lang w:val="en-US"/>
+        </w:rPr>
+        <w:t xml:space="preserve"> del header de la </w:t>
+      </w:r>
+      <w:proofErr w:type="spellStart"/>
+      <w:r>
+        <w:rPr>
+          <w:lang w:val="en-US"/>
+        </w:rPr>
+        <w:t>pag</w:t>
+      </w:r>
+      <w:proofErr w:type="spellEnd"/>
+      <w:r>
+        <w:rPr>
+          <w:lang w:val="en-US"/>
+        </w:rPr>
+        <w:t xml:space="preserve"> web --&gt;</w:t>
+      </w:r>
+    </w:p>
+    <w:p>
+      <w:pPr>
+        <w:rPr>
+          <w:lang w:val="en-US"/>
+        </w:rPr>
+      </w:pPr>
+      <w:r>
+        <w:rPr>
+          <w:lang w:val="en-US"/>
+        </w:rPr>
+        <w:t xml:space="preserve">    &lt;header class="header"&gt;</w:t>
+      </w:r>
+    </w:p>
+    <w:p>
+      <w:pPr>
+        <w:rPr>
+          <w:lang w:val="en-US"/>
+        </w:rPr>
+      </w:pPr>
+      <w:r>
+        <w:rPr>
+          <w:lang w:val="en-US"/>
+        </w:rPr>
+        <w:t xml:space="preserve">      &lt;div class="</w:t>
+      </w:r>
+      <w:proofErr w:type="spellStart"/>
+      <w:r>
+        <w:rPr>
+          <w:lang w:val="en-US"/>
+        </w:rPr>
+        <w:t>Titulo</w:t>
+      </w:r>
+      <w:proofErr w:type="spellEnd"/>
+      <w:r>
+        <w:rPr>
+          <w:lang w:val="en-US"/>
+        </w:rPr>
+        <w:t>"&gt;</w:t>
+      </w:r>
+    </w:p>
+    <w:p>
+      <w:r>
+        <w:rPr>
+          <w:lang w:val="en-US"/>
+        </w:rPr>
+        <w:t xml:space="preserve">        </w:t>
+      </w:r>
+      <w:r>
+        <w:t xml:space="preserve">&lt;h1 </w:t>
+      </w:r>
+      <w:proofErr w:type="spellStart"/>
+      <w:r>
+        <w:t>class</w:t>
+      </w:r>
+      <w:proofErr w:type="spellEnd"/>
+      <w:r>
+        <w:t>="Tit_1"&gt;La fondita&lt;/h1&gt;</w:t>
+      </w:r>
+    </w:p>
+    <w:p>
+      <w:r>
+        <w:t xml:space="preserve">        &lt;h2 </w:t>
+      </w:r>
+      <w:proofErr w:type="spellStart"/>
+      <w:r>
+        <w:t>class</w:t>
+      </w:r>
+      <w:proofErr w:type="spellEnd"/>
+      <w:r>
+        <w:t>="</w:t>
+      </w:r>
+      <w:proofErr w:type="spellStart"/>
+      <w:r>
+        <w:t>subt</w:t>
+      </w:r>
+      <w:proofErr w:type="spellEnd"/>
+      <w:r>
+        <w:t>"&gt;Del internet a tu hogar&lt;/h2&gt;</w:t>
+      </w:r>
+    </w:p>
+    <w:p>
+      <w:r>
+        <w:t xml:space="preserve">      &lt;/div&gt;</w:t>
+      </w:r>
+    </w:p>
+    <w:p>
+      <w:r>
+        <w:t xml:space="preserve">    &lt;/</w:t>
+      </w:r>
+      <w:proofErr w:type="spellStart"/>
+      <w:r>
+        <w:t>header</w:t>
+      </w:r>
+      <w:proofErr w:type="spellEnd"/>
+      <w:r>
+        <w:t>&gt;</w:t>
+      </w:r>
+    </w:p>
+    <w:p>
+      <w:r>
+        <w:t xml:space="preserve">    </w:t>
+      </w:r>
+      <w:proofErr w:type="gramStart"/>
+      <w:r>
+        <w:t>&lt;!--</w:t>
+      </w:r>
+      <w:proofErr w:type="gramEnd"/>
+      <w:r>
+        <w:t xml:space="preserve"> Inicio del cuerpo de la </w:t>
+      </w:r>
+      <w:proofErr w:type="spellStart"/>
+      <w:r>
+        <w:t>pag</w:t>
+      </w:r>
+      <w:proofErr w:type="spellEnd"/>
+      <w:r>
+        <w:t xml:space="preserve"> web --&gt;</w:t>
+      </w:r>
+    </w:p>
+    <w:p>
+      <w:r>
+        <w:t xml:space="preserve">    </w:t>
+      </w:r>
+      <w:proofErr w:type="gramStart"/>
+      <w:r>
+        <w:t>&lt;!--</w:t>
+      </w:r>
+      <w:proofErr w:type="gramEnd"/>
+      <w:r>
+        <w:t xml:space="preserve"> Inicio de la tabla --&gt;</w:t>
+      </w:r>
+    </w:p>
+    <w:p>
+      <w:r>
+        <w:t xml:space="preserve">    &lt;</w:t>
+      </w:r>
+      <w:proofErr w:type="spellStart"/>
+      <w:r>
+        <w:t>table</w:t>
+      </w:r>
+      <w:proofErr w:type="spellEnd"/>
+      <w:r>
+        <w:t xml:space="preserve"> </w:t>
+      </w:r>
+      <w:proofErr w:type="spellStart"/>
+      <w:r>
+        <w:t>class</w:t>
+      </w:r>
+      <w:proofErr w:type="spellEnd"/>
+      <w:r>
+        <w:t xml:space="preserve">="Tabla_1" </w:t>
+      </w:r>
+      <w:proofErr w:type="spellStart"/>
+      <w:r>
+        <w:t>border</w:t>
+      </w:r>
+      <w:proofErr w:type="spellEnd"/>
+      <w:r>
+        <w:t>="1px"&gt;</w:t>
+      </w:r>
+    </w:p>
+    <w:p>
+      <w:pPr>
+        <w:rPr>
+          <w:lang w:val="en-US"/>
+        </w:rPr>
+      </w:pPr>
+      <w:r>
+        <w:t xml:space="preserve">      </w:t>
+      </w:r>
+      <w:r>
+        <w:rPr>
+          <w:lang w:val="en-US"/>
+        </w:rPr>
+        <w:t>&lt;</w:t>
+      </w:r>
+      <w:proofErr w:type="spellStart"/>
+      <w:proofErr w:type="gramStart"/>
+      <w:r>
+        <w:rPr>
+          <w:lang w:val="en-US"/>
+        </w:rPr>
+        <w:t>tr</w:t>
+      </w:r>
+      <w:proofErr w:type="spellEnd"/>
+      <w:proofErr w:type="gramEnd"/>
+      <w:r>
+        <w:rPr>
+          <w:lang w:val="en-US"/>
+        </w:rPr>
+        <w:t>&gt;</w:t>
+      </w:r>
+    </w:p>
+    <w:p>
+      <w:pPr>
+        <w:rPr>
+          <w:lang w:val="en-US"/>
+        </w:rPr>
+      </w:pPr>
+      <w:r>
+        <w:rPr>
+          <w:lang w:val="en-US"/>
+        </w:rPr>
+        <w:t xml:space="preserve">        &lt;</w:t>
+      </w:r>
+      <w:proofErr w:type="gramStart"/>
+      <w:r>
+        <w:rPr>
+          <w:lang w:val="en-US"/>
+        </w:rPr>
+        <w:t>td</w:t>
+      </w:r>
+      <w:proofErr w:type="gramEnd"/>
+      <w:r>
+        <w:rPr>
+          <w:lang w:val="en-US"/>
+        </w:rPr>
+        <w:t>&gt;</w:t>
+      </w:r>
+    </w:p>
+    <w:p>
+      <w:pPr>
+        <w:rPr>
+          <w:lang w:val="en-US"/>
+        </w:rPr>
+      </w:pPr>
+      <w:r>
+        <w:rPr>
+          <w:lang w:val="en-US"/>
+        </w:rPr>
+        <w:t xml:space="preserve">          &lt;a </w:t>
+      </w:r>
+      <w:proofErr w:type="spellStart"/>
+      <w:r>
+        <w:rPr>
+          <w:lang w:val="en-US"/>
+        </w:rPr>
+        <w:t>href</w:t>
+      </w:r>
+      <w:proofErr w:type="spellEnd"/>
+      <w:r>
+        <w:rPr>
+          <w:lang w:val="en-US"/>
+        </w:rPr>
+        <w:t>="</w:t>
+      </w:r>
+      <w:proofErr w:type="spellStart"/>
+      <w:r>
+        <w:rPr>
+          <w:lang w:val="en-US"/>
+        </w:rPr>
+        <w:t>pag_web</w:t>
+      </w:r>
+      <w:proofErr w:type="spellEnd"/>
+      <w:r>
+        <w:rPr>
+          <w:lang w:val="en-US"/>
+        </w:rPr>
+        <w:t>/sopa.html"&gt;</w:t>
+      </w:r>
+    </w:p>
+    <w:p>
+      <w:pPr>
+        <w:rPr>
+          <w:lang w:val="en-US"/>
+        </w:rPr>
+      </w:pPr>
+      <w:r>
+        <w:rPr>
+          <w:lang w:val="en-US"/>
+        </w:rPr>
+        <w:t xml:space="preserve">            &lt;</w:t>
+      </w:r>
+      <w:proofErr w:type="spellStart"/>
+      <w:r>
+        <w:rPr>
+          <w:lang w:val="en-US"/>
+        </w:rPr>
+        <w:t>img</w:t>
+      </w:r>
+      <w:proofErr w:type="spellEnd"/>
+      <w:r>
+        <w:rPr>
+          <w:lang w:val="en-US"/>
+        </w:rPr>
+        <w:t xml:space="preserve"> class="imagen_1" </w:t>
+      </w:r>
+      <w:proofErr w:type="spellStart"/>
+      <w:r>
+        <w:rPr>
+          <w:lang w:val="en-US"/>
+        </w:rPr>
+        <w:t>src</w:t>
+      </w:r>
+      <w:proofErr w:type="spellEnd"/>
+      <w:r>
+        <w:rPr>
+          <w:lang w:val="en-US"/>
+        </w:rPr>
+        <w:t>="</w:t>
+      </w:r>
+      <w:proofErr w:type="spellStart"/>
+      <w:r>
+        <w:rPr>
+          <w:lang w:val="en-US"/>
+        </w:rPr>
+        <w:t>imag</w:t>
+      </w:r>
+      <w:proofErr w:type="spellEnd"/>
+      <w:r>
+        <w:rPr>
+          <w:lang w:val="en-US"/>
+        </w:rPr>
+        <w:t>/sopa.jpg" alt="SOPA"&gt;&lt;p&gt;SOPAS&lt;/p&gt;</w:t>
+      </w:r>
+    </w:p>
+    <w:p>
+      <w:pPr>
+        <w:rPr>
+          <w:lang w:val="en-US"/>
+        </w:rPr>
+      </w:pPr>
+      <w:r>
+        <w:rPr>
+          <w:lang w:val="en-US"/>
+        </w:rPr>
+        <w:t xml:space="preserve">          &lt;/a&gt;</w:t>
+      </w:r>
+    </w:p>
+    <w:p>
+      <w:pPr>
+        <w:rPr>
+          <w:lang w:val="en-US"/>
+        </w:rPr>
+      </w:pPr>
+      <w:r>
+        <w:rPr>
+          <w:lang w:val="en-US"/>
+        </w:rPr>
+        <w:t xml:space="preserve">        &lt;/td&gt;</w:t>
+      </w:r>
+    </w:p>
+    <w:p>
+      <w:pPr>
+        <w:rPr>
+          <w:lang w:val="en-US"/>
+        </w:rPr>
+      </w:pPr>
+      <w:r>
+        <w:rPr>
+          <w:lang w:val="en-US"/>
+        </w:rPr>
+        <w:t xml:space="preserve">        &lt;</w:t>
+      </w:r>
+      <w:proofErr w:type="gramStart"/>
+      <w:r>
+        <w:rPr>
+          <w:lang w:val="en-US"/>
+        </w:rPr>
+        <w:t>td</w:t>
+      </w:r>
+      <w:proofErr w:type="gramEnd"/>
+      <w:r>
+        <w:rPr>
+          <w:lang w:val="en-US"/>
+        </w:rPr>
+        <w:t>&gt;</w:t>
+      </w:r>
+    </w:p>
+    <w:p>
+      <w:pPr>
+        <w:rPr>
+          <w:lang w:val="en-US"/>
+        </w:rPr>
+      </w:pPr>
+      <w:r>
+        <w:rPr>
+          <w:lang w:val="en-US"/>
+        </w:rPr>
+        <w:t xml:space="preserve">          &lt;a </w:t>
+      </w:r>
+      <w:proofErr w:type="spellStart"/>
+      <w:r>
+        <w:rPr>
+          <w:lang w:val="en-US"/>
+        </w:rPr>
+        <w:t>href</w:t>
+      </w:r>
+      <w:proofErr w:type="spellEnd"/>
+      <w:r>
+        <w:rPr>
+          <w:lang w:val="en-US"/>
+        </w:rPr>
+        <w:t>="</w:t>
+      </w:r>
+      <w:proofErr w:type="spellStart"/>
+      <w:r>
+        <w:rPr>
+          <w:lang w:val="en-US"/>
+        </w:rPr>
+        <w:t>pag_web</w:t>
+      </w:r>
+      <w:proofErr w:type="spellEnd"/>
+      <w:r>
+        <w:rPr>
+          <w:lang w:val="en-US"/>
+        </w:rPr>
+        <w:t>/guisado.html"&gt;</w:t>
+      </w:r>
+    </w:p>
+    <w:p>
+      <w:r>
+        <w:rPr>
+          <w:lang w:val="en-US"/>
+        </w:rPr>
+        <w:t xml:space="preserve">            </w:t>
+      </w:r>
+      <w:r>
+        <w:t>&lt;</w:t>
+      </w:r>
+      <w:proofErr w:type="spellStart"/>
+      <w:r>
+        <w:t>img</w:t>
+      </w:r>
+      <w:proofErr w:type="spellEnd"/>
+      <w:r>
+        <w:t xml:space="preserve"> </w:t>
+      </w:r>
+      <w:proofErr w:type="spellStart"/>
+      <w:r>
+        <w:t>class</w:t>
+      </w:r>
+      <w:proofErr w:type="spellEnd"/>
+      <w:r>
+        <w:t xml:space="preserve">="imagen_1" </w:t>
+      </w:r>
+      <w:proofErr w:type="spellStart"/>
+      <w:r>
+        <w:t>src</w:t>
+      </w:r>
+      <w:proofErr w:type="spellEnd"/>
+      <w:r>
+        <w:t>="</w:t>
+      </w:r>
+      <w:proofErr w:type="spellStart"/>
+      <w:r>
+        <w:t>imag</w:t>
+      </w:r>
+      <w:proofErr w:type="spellEnd"/>
+      <w:r>
+        <w:t xml:space="preserve">/guisado.jpg" </w:t>
+      </w:r>
+      <w:proofErr w:type="spellStart"/>
+      <w:r>
+        <w:t>alt</w:t>
+      </w:r>
+      <w:proofErr w:type="spellEnd"/>
+      <w:r>
+        <w:t>="GUISADO"&gt;&lt;p&gt;GUISADOS&lt;/p&gt;</w:t>
+      </w:r>
+    </w:p>
+    <w:p>
+      <w:pPr>
+        <w:rPr>
+          <w:lang w:val="en-US"/>
+        </w:rPr>
+      </w:pPr>
+      <w:r>
+        <w:t xml:space="preserve">          </w:t>
+      </w:r>
+      <w:r>
+        <w:rPr>
+          <w:lang w:val="en-US"/>
+        </w:rPr>
+        <w:t>&lt;/a&gt;</w:t>
+      </w:r>
+    </w:p>
+    <w:p>
+      <w:pPr>
+        <w:rPr>
+          <w:lang w:val="en-US"/>
+        </w:rPr>
+      </w:pPr>
+      <w:r>
+        <w:rPr>
+          <w:lang w:val="en-US"/>
+        </w:rPr>
+        <w:t xml:space="preserve">        &lt;/td&gt;</w:t>
+      </w:r>
+    </w:p>
+    <w:p>
+      <w:pPr>
+        <w:rPr>
+          <w:lang w:val="en-US"/>
+        </w:rPr>
+      </w:pPr>
+      <w:r>
+        <w:rPr>
+          <w:lang w:val="en-US"/>
+        </w:rPr>
+        <w:lastRenderedPageBreak/>
+        <w:t xml:space="preserve">      &lt;/</w:t>
+      </w:r>
+      <w:proofErr w:type="spellStart"/>
+      <w:proofErr w:type="gramStart"/>
+      <w:r>
+        <w:rPr>
+          <w:lang w:val="en-US"/>
+        </w:rPr>
+        <w:t>tr</w:t>
+      </w:r>
+      <w:proofErr w:type="spellEnd"/>
+      <w:proofErr w:type="gramEnd"/>
+      <w:r>
+        <w:rPr>
+          <w:lang w:val="en-US"/>
+        </w:rPr>
+        <w:t>&gt;</w:t>
+      </w:r>
+    </w:p>
+    <w:p>
+      <w:pPr>
+        <w:rPr>
+          <w:lang w:val="en-US"/>
+        </w:rPr>
+      </w:pPr>
+      <w:r>
+        <w:rPr>
+          <w:lang w:val="en-US"/>
+        </w:rPr>
+        <w:t xml:space="preserve">      &lt;</w:t>
+      </w:r>
+      <w:proofErr w:type="spellStart"/>
+      <w:proofErr w:type="gramStart"/>
+      <w:r>
+        <w:rPr>
+          <w:lang w:val="en-US"/>
+        </w:rPr>
+        <w:t>tr</w:t>
+      </w:r>
+      <w:proofErr w:type="spellEnd"/>
+      <w:proofErr w:type="gramEnd"/>
+      <w:r>
+        <w:rPr>
+          <w:lang w:val="en-US"/>
+        </w:rPr>
+        <w:t>&gt;</w:t>
+      </w:r>
+    </w:p>
+    <w:p>
+      <w:pPr>
+        <w:rPr>
+          <w:lang w:val="en-US"/>
+        </w:rPr>
+      </w:pPr>
+      <w:r>
+        <w:rPr>
+          <w:lang w:val="en-US"/>
+        </w:rPr>
+        <w:t xml:space="preserve">        &lt;</w:t>
+      </w:r>
+      <w:proofErr w:type="gramStart"/>
+      <w:r>
+        <w:rPr>
+          <w:lang w:val="en-US"/>
+        </w:rPr>
+        <w:t>td</w:t>
+      </w:r>
+      <w:proofErr w:type="gramEnd"/>
+      <w:r>
+        <w:rPr>
+          <w:lang w:val="en-US"/>
+        </w:rPr>
+        <w:t>&gt;</w:t>
+      </w:r>
+    </w:p>
+    <w:p>
+      <w:pPr>
+        <w:rPr>
+          <w:lang w:val="en-US"/>
+        </w:rPr>
+      </w:pPr>
+      <w:r>
+        <w:rPr>
+          <w:lang w:val="en-US"/>
+        </w:rPr>
+        <w:t xml:space="preserve">          &lt;a </w:t>
+      </w:r>
+      <w:proofErr w:type="spellStart"/>
+      <w:r>
+        <w:rPr>
+          <w:lang w:val="en-US"/>
+        </w:rPr>
+        <w:t>href</w:t>
+      </w:r>
+      <w:proofErr w:type="spellEnd"/>
+      <w:r>
+        <w:rPr>
+          <w:lang w:val="en-US"/>
+        </w:rPr>
+        <w:t>="</w:t>
+      </w:r>
+      <w:proofErr w:type="spellStart"/>
+      <w:r>
+        <w:rPr>
+          <w:lang w:val="en-US"/>
+        </w:rPr>
+        <w:t>pag_web</w:t>
+      </w:r>
+      <w:proofErr w:type="spellEnd"/>
+      <w:r>
+        <w:rPr>
+          <w:lang w:val="en-US"/>
+        </w:rPr>
+        <w:t>/plato.html"&gt;</w:t>
+      </w:r>
+    </w:p>
+    <w:p>
+      <w:r>
+        <w:rPr>
+          <w:lang w:val="en-US"/>
+        </w:rPr>
+        <w:t xml:space="preserve">            </w:t>
+      </w:r>
+      <w:r>
+        <w:t>&lt;</w:t>
+      </w:r>
+      <w:proofErr w:type="spellStart"/>
+      <w:r>
+        <w:t>img</w:t>
+      </w:r>
+      <w:proofErr w:type="spellEnd"/>
+      <w:r>
+        <w:t xml:space="preserve"> </w:t>
+      </w:r>
+      <w:proofErr w:type="spellStart"/>
+      <w:r>
+        <w:t>class</w:t>
+      </w:r>
+      <w:proofErr w:type="spellEnd"/>
+      <w:r>
+        <w:t xml:space="preserve">="imagen_1" </w:t>
+      </w:r>
+      <w:proofErr w:type="spellStart"/>
+      <w:r>
+        <w:t>src</w:t>
+      </w:r>
+      <w:proofErr w:type="spellEnd"/>
+      <w:r>
+        <w:t>="</w:t>
+      </w:r>
+      <w:proofErr w:type="spellStart"/>
+      <w:r>
+        <w:t>imag</w:t>
+      </w:r>
+      <w:proofErr w:type="spellEnd"/>
+      <w:r>
+        <w:t xml:space="preserve">/plato_fuerte.jpg" </w:t>
+      </w:r>
+      <w:proofErr w:type="spellStart"/>
+      <w:r>
+        <w:t>alt</w:t>
+      </w:r>
+      <w:proofErr w:type="spellEnd"/>
+      <w:r>
+        <w:t>="PLATO_FUERTE"&gt;&lt;p&gt;PLATO FUERTE&lt;/p&gt;</w:t>
+      </w:r>
+    </w:p>
+    <w:p>
+      <w:r>
+        <w:t xml:space="preserve">          &lt;/a&gt;</w:t>
+      </w:r>
+    </w:p>
+    <w:p>
+      <w:r>
+        <w:t xml:space="preserve">        &lt;/</w:t>
+      </w:r>
+      <w:proofErr w:type="spellStart"/>
+      <w:r>
+        <w:t>td</w:t>
+      </w:r>
+      <w:proofErr w:type="spellEnd"/>
+      <w:r>
+        <w:t>&gt;</w:t>
+      </w:r>
+    </w:p>
+    <w:p>
+      <w:r>
+        <w:t xml:space="preserve">        &lt;</w:t>
+      </w:r>
+      <w:proofErr w:type="spellStart"/>
+      <w:r>
+        <w:t>td</w:t>
+      </w:r>
+      <w:proofErr w:type="spellEnd"/>
+      <w:r>
+        <w:t>&gt;</w:t>
+      </w:r>
+    </w:p>
+    <w:p>
+      <w:r>
+        <w:t xml:space="preserve">          &lt;a </w:t>
+      </w:r>
+      <w:proofErr w:type="spellStart"/>
+      <w:r>
+        <w:t>href</w:t>
+      </w:r>
+      <w:proofErr w:type="spellEnd"/>
+      <w:r>
+        <w:t>="</w:t>
+      </w:r>
+      <w:proofErr w:type="spellStart"/>
+      <w:r>
+        <w:t>pag_web</w:t>
+      </w:r>
+      <w:proofErr w:type="spellEnd"/>
+      <w:r>
+        <w:t>/plato_fuerte_2.html"&gt;</w:t>
+      </w:r>
+    </w:p>
+    <w:p>
+      <w:r>
+        <w:t xml:space="preserve">            &lt;</w:t>
+      </w:r>
+      <w:proofErr w:type="spellStart"/>
+      <w:r>
+        <w:t>img</w:t>
+      </w:r>
+      <w:proofErr w:type="spellEnd"/>
+      <w:r>
+        <w:t xml:space="preserve"> </w:t>
+      </w:r>
+      <w:proofErr w:type="spellStart"/>
+      <w:r>
+        <w:t>class</w:t>
+      </w:r>
+      <w:proofErr w:type="spellEnd"/>
+      <w:r>
+        <w:t xml:space="preserve">="imagen_1" </w:t>
+      </w:r>
+      <w:proofErr w:type="spellStart"/>
+      <w:r>
+        <w:t>src</w:t>
+      </w:r>
+      <w:proofErr w:type="spellEnd"/>
+      <w:r>
+        <w:t>="</w:t>
+      </w:r>
+      <w:proofErr w:type="spellStart"/>
+      <w:r>
+        <w:t>imag</w:t>
+      </w:r>
+      <w:proofErr w:type="spellEnd"/>
+      <w:r>
+        <w:t xml:space="preserve">/plato_fuerte_2.png" </w:t>
+      </w:r>
+      <w:proofErr w:type="spellStart"/>
+      <w:r>
+        <w:t>alt</w:t>
+      </w:r>
+      <w:proofErr w:type="spellEnd"/>
+      <w:r>
+        <w:t>="SEGUNDA_ENTRADA"&gt;&lt;p&gt;SEGUNDA ENTRADA&lt;/p&gt;</w:t>
+      </w:r>
+    </w:p>
+    <w:p>
+      <w:pPr>
+        <w:rPr>
+          <w:lang w:val="en-US"/>
+        </w:rPr>
+      </w:pPr>
+      <w:r>
+        <w:t xml:space="preserve">          </w:t>
+      </w:r>
+      <w:r>
+        <w:rPr>
+          <w:lang w:val="en-US"/>
+        </w:rPr>
+        <w:t>&lt;/a&gt;</w:t>
+      </w:r>
+    </w:p>
+    <w:p>
+      <w:pPr>
+        <w:rPr>
+          <w:lang w:val="en-US"/>
+        </w:rPr>
+      </w:pPr>
+      <w:r>
+        <w:rPr>
+          <w:lang w:val="en-US"/>
+        </w:rPr>
+        <w:t xml:space="preserve">        &lt;/td&gt;</w:t>
+      </w:r>
+    </w:p>
+    <w:p>
+      <w:pPr>
+        <w:rPr>
+          <w:lang w:val="en-US"/>
+        </w:rPr>
+      </w:pPr>
+      <w:r>
+        <w:rPr>
+          <w:lang w:val="en-US"/>
+        </w:rPr>
+        <w:t xml:space="preserve">      &lt;/</w:t>
+      </w:r>
+      <w:proofErr w:type="spellStart"/>
+      <w:proofErr w:type="gramStart"/>
+      <w:r>
+        <w:rPr>
+          <w:lang w:val="en-US"/>
+        </w:rPr>
+        <w:t>tr</w:t>
+      </w:r>
+      <w:proofErr w:type="spellEnd"/>
+      <w:proofErr w:type="gramEnd"/>
+      <w:r>
+        <w:rPr>
+          <w:lang w:val="en-US"/>
+        </w:rPr>
+        <w:t>&gt;</w:t>
+      </w:r>
+    </w:p>
+    <w:p>
+      <w:pPr>
+        <w:rPr>
+          <w:lang w:val="en-US"/>
+        </w:rPr>
+      </w:pPr>
+      <w:r>
+        <w:rPr>
+          <w:lang w:val="en-US"/>
+        </w:rPr>
+        <w:t xml:space="preserve">      &lt;</w:t>
+      </w:r>
+      <w:proofErr w:type="spellStart"/>
+      <w:proofErr w:type="gramStart"/>
+      <w:r>
+        <w:rPr>
+          <w:lang w:val="en-US"/>
+        </w:rPr>
+        <w:t>tr</w:t>
+      </w:r>
+      <w:proofErr w:type="spellEnd"/>
+      <w:proofErr w:type="gramEnd"/>
+      <w:r>
+        <w:rPr>
+          <w:lang w:val="en-US"/>
+        </w:rPr>
+        <w:t>&gt;</w:t>
+      </w:r>
+    </w:p>
+    <w:p>
+      <w:pPr>
+        <w:rPr>
+          <w:lang w:val="en-US"/>
+        </w:rPr>
+      </w:pPr>
+      <w:r>
+        <w:rPr>
+          <w:lang w:val="en-US"/>
+        </w:rPr>
+        <w:t xml:space="preserve">        &lt;</w:t>
+      </w:r>
+      <w:proofErr w:type="gramStart"/>
+      <w:r>
+        <w:rPr>
+          <w:lang w:val="en-US"/>
+        </w:rPr>
+        <w:t>td</w:t>
+      </w:r>
+      <w:proofErr w:type="gramEnd"/>
+      <w:r>
+        <w:rPr>
+          <w:lang w:val="en-US"/>
+        </w:rPr>
+        <w:t>&gt;</w:t>
+      </w:r>
+    </w:p>
+    <w:p>
+      <w:pPr>
+        <w:rPr>
+          <w:lang w:val="en-US"/>
+        </w:rPr>
+      </w:pPr>
+      <w:r>
+        <w:rPr>
+          <w:lang w:val="en-US"/>
+        </w:rPr>
+        <w:t xml:space="preserve">          &lt;a </w:t>
+      </w:r>
+      <w:proofErr w:type="spellStart"/>
+      <w:r>
+        <w:rPr>
+          <w:lang w:val="en-US"/>
+        </w:rPr>
+        <w:t>href</w:t>
+      </w:r>
+      <w:proofErr w:type="spellEnd"/>
+      <w:r>
+        <w:rPr>
+          <w:lang w:val="en-US"/>
+        </w:rPr>
+        <w:t>="</w:t>
+      </w:r>
+      <w:proofErr w:type="spellStart"/>
+      <w:r>
+        <w:rPr>
+          <w:lang w:val="en-US"/>
+        </w:rPr>
+        <w:t>pag_web</w:t>
+      </w:r>
+      <w:proofErr w:type="spellEnd"/>
+      <w:r>
+        <w:rPr>
+          <w:lang w:val="en-US"/>
+        </w:rPr>
+        <w:t>/agua.html"&gt;</w:t>
+      </w:r>
+    </w:p>
+    <w:p>
+      <w:pPr>
+        <w:rPr>
+          <w:lang w:val="en-US"/>
+        </w:rPr>
+      </w:pPr>
+      <w:r>
+        <w:rPr>
+          <w:lang w:val="en-US"/>
+        </w:rPr>
+        <w:t xml:space="preserve">            &lt;</w:t>
+      </w:r>
+      <w:proofErr w:type="spellStart"/>
+      <w:r>
+        <w:rPr>
+          <w:lang w:val="en-US"/>
+        </w:rPr>
+        <w:t>img</w:t>
+      </w:r>
+      <w:proofErr w:type="spellEnd"/>
+      <w:r>
+        <w:rPr>
+          <w:lang w:val="en-US"/>
+        </w:rPr>
+        <w:t xml:space="preserve"> class="imagen_1" </w:t>
+      </w:r>
+      <w:proofErr w:type="spellStart"/>
+      <w:r>
+        <w:rPr>
+          <w:lang w:val="en-US"/>
+        </w:rPr>
+        <w:t>src</w:t>
+      </w:r>
+      <w:proofErr w:type="spellEnd"/>
+      <w:r>
+        <w:rPr>
+          <w:lang w:val="en-US"/>
+        </w:rPr>
+        <w:t>="</w:t>
+      </w:r>
+      <w:proofErr w:type="spellStart"/>
+      <w:r>
+        <w:rPr>
+          <w:lang w:val="en-US"/>
+        </w:rPr>
+        <w:t>imag</w:t>
+      </w:r>
+      <w:proofErr w:type="spellEnd"/>
+      <w:r>
+        <w:rPr>
+          <w:lang w:val="en-US"/>
+        </w:rPr>
+        <w:t>/agua.jpg" alt="AGUA"&gt;&lt;p&gt;AGUA&lt;/p&gt;</w:t>
+      </w:r>
+    </w:p>
+    <w:p>
+      <w:pPr>
+        <w:rPr>
+          <w:lang w:val="en-US"/>
+        </w:rPr>
+      </w:pPr>
+      <w:r>
+        <w:rPr>
+          <w:lang w:val="en-US"/>
+        </w:rPr>
+        <w:t xml:space="preserve">          &lt;/a&gt;</w:t>
+      </w:r>
+    </w:p>
+    <w:p>
+      <w:pPr>
+        <w:rPr>
+          <w:lang w:val="en-US"/>
+        </w:rPr>
+      </w:pPr>
+      <w:r>
+        <w:rPr>
+          <w:lang w:val="en-US"/>
+        </w:rPr>
+        <w:t xml:space="preserve">        &lt;/td&gt;</w:t>
+      </w:r>
+    </w:p>
+    <w:p>
+      <w:pPr>
+        <w:rPr>
+          <w:lang w:val="en-US"/>
+        </w:rPr>
+      </w:pPr>
+      <w:r>
+        <w:rPr>
+          <w:lang w:val="en-US"/>
+        </w:rPr>
+        <w:t xml:space="preserve">        &lt;</w:t>
+      </w:r>
+      <w:proofErr w:type="gramStart"/>
+      <w:r>
+        <w:rPr>
+          <w:lang w:val="en-US"/>
+        </w:rPr>
+        <w:t>td</w:t>
+      </w:r>
+      <w:proofErr w:type="gramEnd"/>
+      <w:r>
+        <w:rPr>
+          <w:lang w:val="en-US"/>
+        </w:rPr>
+        <w:t>&gt;</w:t>
+      </w:r>
+    </w:p>
+    <w:p>
+      <w:pPr>
+        <w:rPr>
+          <w:lang w:val="en-US"/>
+        </w:rPr>
+      </w:pPr>
+      <w:r>
+        <w:rPr>
+          <w:lang w:val="en-US"/>
+        </w:rPr>
+        <w:t xml:space="preserve">          &lt;a </w:t>
+      </w:r>
+      <w:proofErr w:type="spellStart"/>
+      <w:r>
+        <w:rPr>
+          <w:lang w:val="en-US"/>
+        </w:rPr>
+        <w:t>href</w:t>
+      </w:r>
+      <w:proofErr w:type="spellEnd"/>
+      <w:r>
+        <w:rPr>
+          <w:lang w:val="en-US"/>
+        </w:rPr>
+        <w:t>="</w:t>
+      </w:r>
+      <w:proofErr w:type="spellStart"/>
+      <w:r>
+        <w:rPr>
+          <w:lang w:val="en-US"/>
+        </w:rPr>
+        <w:t>pag_web</w:t>
+      </w:r>
+      <w:proofErr w:type="spellEnd"/>
+      <w:r>
+        <w:rPr>
+          <w:lang w:val="en-US"/>
+        </w:rPr>
+        <w:t>/postre.html"&gt;</w:t>
+      </w:r>
+    </w:p>
+    <w:p>
+      <w:pPr>
+        <w:rPr>
+          <w:lang w:val="en-US"/>
+        </w:rPr>
+      </w:pPr>
+      <w:r>
+        <w:rPr>
+          <w:lang w:val="en-US"/>
+        </w:rPr>
+        <w:t xml:space="preserve">            &lt;</w:t>
+      </w:r>
+      <w:proofErr w:type="spellStart"/>
+      <w:r>
+        <w:rPr>
+          <w:lang w:val="en-US"/>
+        </w:rPr>
+        <w:t>img</w:t>
+      </w:r>
+      <w:proofErr w:type="spellEnd"/>
+      <w:r>
+        <w:rPr>
+          <w:lang w:val="en-US"/>
+        </w:rPr>
+        <w:t xml:space="preserve"> class="imagen_1" </w:t>
+      </w:r>
+      <w:proofErr w:type="spellStart"/>
+      <w:r>
+        <w:rPr>
+          <w:lang w:val="en-US"/>
+        </w:rPr>
+        <w:t>src</w:t>
+      </w:r>
+      <w:proofErr w:type="spellEnd"/>
+      <w:r>
+        <w:rPr>
+          <w:lang w:val="en-US"/>
+        </w:rPr>
+        <w:t>="</w:t>
+      </w:r>
+      <w:proofErr w:type="spellStart"/>
+      <w:r>
+        <w:rPr>
+          <w:lang w:val="en-US"/>
+        </w:rPr>
+        <w:t>imag</w:t>
+      </w:r>
+      <w:proofErr w:type="spellEnd"/>
+      <w:r>
+        <w:rPr>
+          <w:lang w:val="en-US"/>
+        </w:rPr>
+        <w:t>/postres.jpg" alt="POSTRE"&gt;&lt;p&gt;POSTRE&lt;/p&gt;</w:t>
+      </w:r>
+    </w:p>
+    <w:p>
+      <w:pPr>
+        <w:rPr>
+          <w:lang w:val="en-US"/>
+        </w:rPr>
+      </w:pPr>
+      <w:r>
+        <w:rPr>
+          <w:lang w:val="en-US"/>
+        </w:rPr>
+        <w:t xml:space="preserve">          &lt;/a&gt;</w:t>
+      </w:r>
+    </w:p>
+    <w:p>
+      <w:pPr>
+        <w:rPr>
+          <w:lang w:val="en-US"/>
+        </w:rPr>
+      </w:pPr>
+      <w:r>
+        <w:rPr>
+          <w:lang w:val="en-US"/>
+        </w:rPr>
+        <w:t xml:space="preserve">        &lt;/td&gt;</w:t>
+      </w:r>
+    </w:p>
+    <w:p>
+      <w:pPr>
+        <w:rPr>
+          <w:lang w:val="en-US"/>
+        </w:rPr>
+      </w:pPr>
+      <w:r>
+        <w:rPr>
+          <w:lang w:val="en-US"/>
+        </w:rPr>
+        <w:t xml:space="preserve">      &lt;/</w:t>
+      </w:r>
+      <w:proofErr w:type="spellStart"/>
+      <w:proofErr w:type="gramStart"/>
+      <w:r>
+        <w:rPr>
+          <w:lang w:val="en-US"/>
+        </w:rPr>
+        <w:t>tr</w:t>
+      </w:r>
+      <w:proofErr w:type="spellEnd"/>
+      <w:proofErr w:type="gramEnd"/>
+      <w:r>
+        <w:rPr>
+          <w:lang w:val="en-US"/>
+        </w:rPr>
+        <w:t>&gt;</w:t>
+      </w:r>
+    </w:p>
+    <w:p>
+      <w:pPr>
+        <w:rPr>
+          <w:lang w:val="en-US"/>
+        </w:rPr>
+      </w:pPr>
+      <w:r>
+        <w:rPr>
+          <w:lang w:val="en-US"/>
+        </w:rPr>
+        <w:t xml:space="preserve">    &lt;/table&gt;</w:t>
+      </w:r>
+    </w:p>
+    <w:p>
+      <w:pPr>
+        <w:rPr>
+          <w:lang w:val="en-US"/>
+        </w:rPr>
+      </w:pPr>
+      <w:r>
+        <w:rPr>
+          <w:lang w:val="en-US"/>
+        </w:rPr>
+        <w:t xml:space="preserve">  &lt;/body&gt;</w:t>
+      </w:r>
+    </w:p>
+    <w:p>
+      <w:r>
+        <w:t>&lt;/</w:t>
+      </w:r>
+      <w:proofErr w:type="spellStart"/>
+      <w:r>
+        <w:t>html</w:t>
+      </w:r>
+      <w:proofErr w:type="spellEnd"/>
+      <w:r>
+        <w:t>&gt;</w:t>
+      </w:r>
+    </w:p>
+    <w:p>
+      <w:pPr>
+        <w:rPr>
+          <w:lang w:val="en-US"/>
+        </w:rPr>
+      </w:pPr>
+      <w:proofErr w:type="spellStart"/>
+      <w:r>
+        <w:rPr>
+          <w:lang w:val="en-US"/>
+        </w:rPr>
+        <w:lastRenderedPageBreak/>
+        <w:t>Código</w:t>
+      </w:r>
+      <w:proofErr w:type="spellEnd"/>
+      <w:r>
+        <w:rPr>
+          <w:lang w:val="en-US"/>
+        </w:rPr>
+        <w:t xml:space="preserve"> </w:t>
+      </w:r>
+      <w:proofErr w:type="spellStart"/>
+      <w:r>
+        <w:rPr>
+          <w:lang w:val="en-US"/>
+        </w:rPr>
+        <w:t>css</w:t>
+      </w:r>
+      <w:proofErr w:type="spellEnd"/>
+    </w:p>
+    <w:p>
+      <w:pPr>
+        <w:rPr>
+          <w:lang w:val="en-US"/>
+        </w:rPr>
+      </w:pPr>
+      <w:r>
+        <w:rPr>
+          <w:lang w:val="en-US"/>
+        </w:rPr>
+        <w:t>*{</w:t>
+      </w:r>
+    </w:p>
+    <w:p>
+      <w:pPr>
+        <w:rPr>
+          <w:lang w:val="en-US"/>
+        </w:rPr>
+      </w:pPr>
+      <w:r>
+        <w:rPr>
+          <w:lang w:val="en-US"/>
+        </w:rPr>
+        <w:t xml:space="preserve">  </w:t>
+      </w:r>
+      <w:proofErr w:type="gramStart"/>
+      <w:r>
+        <w:rPr>
+          <w:lang w:val="en-US"/>
+        </w:rPr>
+        <w:t>margin</w:t>
+      </w:r>
+      <w:proofErr w:type="gramEnd"/>
+      <w:r>
+        <w:rPr>
+          <w:lang w:val="en-US"/>
+        </w:rPr>
+        <w:t>: 0;</w:t>
+      </w:r>
+    </w:p>
+    <w:p>
+      <w:pPr>
+        <w:rPr>
+          <w:lang w:val="en-US"/>
+        </w:rPr>
+      </w:pPr>
+      <w:r>
+        <w:rPr>
+          <w:lang w:val="en-US"/>
+        </w:rPr>
+        <w:t xml:space="preserve">  </w:t>
+      </w:r>
+      <w:proofErr w:type="gramStart"/>
+      <w:r>
+        <w:rPr>
+          <w:lang w:val="en-US"/>
+        </w:rPr>
+        <w:t>box-sizing</w:t>
+      </w:r>
+      <w:proofErr w:type="gramEnd"/>
+      <w:r>
+        <w:rPr>
+          <w:lang w:val="en-US"/>
+        </w:rPr>
+        <w:t>: border-box;</w:t>
+      </w:r>
+    </w:p>
+    <w:p>
+      <w:pPr>
+        <w:rPr>
+          <w:lang w:val="en-US"/>
+        </w:rPr>
+      </w:pPr>
+      <w:r>
+        <w:rPr>
+          <w:lang w:val="en-US"/>
+        </w:rPr>
+        <w:t>}</w:t>
+      </w:r>
+    </w:p>
+    <w:p>
+      <w:pPr>
+        <w:rPr>
+          <w:lang w:val="en-US"/>
+        </w:rPr>
+      </w:pPr>
+      <w:proofErr w:type="gramStart"/>
+      <w:r>
+        <w:rPr>
+          <w:lang w:val="en-US"/>
+        </w:rPr>
+        <w:t>title{</w:t>
+      </w:r>
+      <w:proofErr w:type="gramEnd"/>
+    </w:p>
+    <w:p>
+      <w:pPr>
+        <w:rPr>
+          <w:lang w:val="en-US"/>
+        </w:rPr>
+      </w:pPr>
+      <w:r>
+        <w:rPr>
+          <w:lang w:val="en-US"/>
+        </w:rPr>
+        <w:t xml:space="preserve">  </w:t>
+      </w:r>
+      <w:proofErr w:type="gramStart"/>
+      <w:r>
+        <w:rPr>
+          <w:lang w:val="en-US"/>
+        </w:rPr>
+        <w:t>text-</w:t>
+      </w:r>
+      <w:proofErr w:type="gramEnd"/>
+      <w:r>
+        <w:rPr>
+          <w:lang w:val="en-US"/>
+        </w:rPr>
+        <w:t>align: center;</w:t>
+      </w:r>
+    </w:p>
+    <w:p>
+      <w:pPr>
+        <w:rPr>
+          <w:lang w:val="en-US"/>
+        </w:rPr>
+      </w:pPr>
+      <w:r>
+        <w:rPr>
+          <w:lang w:val="en-US"/>
+        </w:rPr>
+        <w:t>}</w:t>
+      </w:r>
+    </w:p>
+    <w:p>
+      <w:pPr>
+        <w:rPr>
+          <w:lang w:val="en-US"/>
+        </w:rPr>
+      </w:pPr>
+      <w:proofErr w:type="spellStart"/>
+      <w:proofErr w:type="gramStart"/>
+      <w:r>
+        <w:rPr>
+          <w:lang w:val="en-US"/>
+        </w:rPr>
+        <w:t>div#</w:t>
+      </w:r>
+      <w:proofErr w:type="gramEnd"/>
+      <w:r>
+        <w:rPr>
+          <w:lang w:val="en-US"/>
+        </w:rPr>
+        <w:t>Titulo</w:t>
+      </w:r>
+      <w:proofErr w:type="spellEnd"/>
+      <w:r>
+        <w:rPr>
+          <w:lang w:val="en-US"/>
+        </w:rPr>
+        <w:t>{</w:t>
+      </w:r>
+    </w:p>
+    <w:p>
+      <w:pPr>
+        <w:rPr>
+          <w:lang w:val="en-US"/>
+        </w:rPr>
+      </w:pPr>
+      <w:r>
+        <w:rPr>
+          <w:lang w:val="en-US"/>
+        </w:rPr>
+        <w:t xml:space="preserve">  </w:t>
+      </w:r>
+      <w:proofErr w:type="gramStart"/>
+      <w:r>
+        <w:rPr>
+          <w:lang w:val="en-US"/>
+        </w:rPr>
+        <w:t>text-</w:t>
+      </w:r>
+      <w:proofErr w:type="gramEnd"/>
+      <w:r>
+        <w:rPr>
+          <w:lang w:val="en-US"/>
+        </w:rPr>
+        <w:t>align: center;</w:t>
+      </w:r>
+    </w:p>
+    <w:p>
+      <w:pPr>
+        <w:rPr>
+          <w:lang w:val="en-US"/>
+        </w:rPr>
+      </w:pPr>
+      <w:r>
+        <w:rPr>
+          <w:lang w:val="en-US"/>
+        </w:rPr>
+        <w:t>}</w:t>
+      </w:r>
+    </w:p>
+    <w:p>
+      <w:pPr>
+        <w:rPr>
+          <w:lang w:val="en-US"/>
+        </w:rPr>
+      </w:pPr>
+      <w:r>
+        <w:rPr>
+          <w:lang w:val="en-US"/>
+        </w:rPr>
+        <w:t>.</w:t>
+      </w:r>
+      <w:proofErr w:type="spellStart"/>
+      <w:r>
+        <w:rPr>
+          <w:lang w:val="en-US"/>
+        </w:rPr>
+        <w:t>Titulo</w:t>
+      </w:r>
+      <w:proofErr w:type="spellEnd"/>
+      <w:r>
+        <w:rPr>
+          <w:lang w:val="en-US"/>
+        </w:rPr>
+        <w:t xml:space="preserve"> .</w:t>
+      </w:r>
+      <w:proofErr w:type="gramStart"/>
+      <w:r>
+        <w:rPr>
+          <w:lang w:val="en-US"/>
+        </w:rPr>
+        <w:t>h1{</w:t>
+      </w:r>
+      <w:proofErr w:type="gramEnd"/>
+    </w:p>
+    <w:p>
+      <w:pPr>
+        <w:rPr>
+          <w:lang w:val="en-US"/>
+        </w:rPr>
+      </w:pPr>
+      <w:r>
+        <w:rPr>
+          <w:lang w:val="en-US"/>
+        </w:rPr>
+        <w:t xml:space="preserve">  </w:t>
+      </w:r>
+      <w:proofErr w:type="gramStart"/>
+      <w:r>
+        <w:rPr>
+          <w:lang w:val="en-US"/>
+        </w:rPr>
+        <w:t>text-</w:t>
+      </w:r>
+      <w:proofErr w:type="gramEnd"/>
+      <w:r>
+        <w:rPr>
+          <w:lang w:val="en-US"/>
+        </w:rPr>
+        <w:t>align: center;</w:t>
+      </w:r>
+    </w:p>
+    <w:p>
+      <w:pPr>
+        <w:rPr>
+          <w:lang w:val="en-US"/>
+        </w:rPr>
+      </w:pPr>
+      <w:r>
+        <w:rPr>
+          <w:lang w:val="en-US"/>
+        </w:rPr>
+        <w:t xml:space="preserve">  </w:t>
+      </w:r>
+      <w:proofErr w:type="gramStart"/>
+      <w:r>
+        <w:rPr>
+          <w:lang w:val="en-US"/>
+        </w:rPr>
+        <w:t>font-family</w:t>
+      </w:r>
+      <w:proofErr w:type="gramEnd"/>
+      <w:r>
+        <w:rPr>
+          <w:lang w:val="en-US"/>
+        </w:rPr>
+        <w:t>: cursive;</w:t>
+      </w:r>
+    </w:p>
+    <w:p>
+      <w:pPr>
+        <w:rPr>
+          <w:lang w:val="en-US"/>
+        </w:rPr>
+      </w:pPr>
+      <w:r>
+        <w:rPr>
+          <w:lang w:val="en-US"/>
+        </w:rPr>
+        <w:t xml:space="preserve">  </w:t>
+      </w:r>
+      <w:proofErr w:type="gramStart"/>
+      <w:r>
+        <w:rPr>
+          <w:lang w:val="en-US"/>
+        </w:rPr>
+        <w:t>font-style</w:t>
+      </w:r>
+      <w:proofErr w:type="gramEnd"/>
+      <w:r>
+        <w:rPr>
+          <w:lang w:val="en-US"/>
+        </w:rPr>
+        <w:t>: normal;</w:t>
+      </w:r>
+    </w:p>
+    <w:p>
+      <w:pPr>
+        <w:rPr>
+          <w:lang w:val="en-US"/>
+        </w:rPr>
+      </w:pPr>
+      <w:r>
+        <w:rPr>
+          <w:lang w:val="en-US"/>
+        </w:rPr>
+        <w:t xml:space="preserve">  </w:t>
+      </w:r>
+      <w:proofErr w:type="gramStart"/>
+      <w:r>
+        <w:rPr>
+          <w:lang w:val="en-US"/>
+        </w:rPr>
+        <w:t>font-size</w:t>
+      </w:r>
+      <w:proofErr w:type="gramEnd"/>
+      <w:r>
+        <w:rPr>
+          <w:lang w:val="en-US"/>
+        </w:rPr>
+        <w:t>: xx-large;</w:t>
+      </w:r>
+    </w:p>
+    <w:p>
+      <w:pPr>
+        <w:rPr>
+          <w:lang w:val="en-US"/>
+        </w:rPr>
+      </w:pPr>
+      <w:r>
+        <w:rPr>
+          <w:lang w:val="en-US"/>
+        </w:rPr>
+        <w:t>}</w:t>
+      </w:r>
+    </w:p>
+    <w:p>
+      <w:pPr>
+        <w:rPr>
+          <w:lang w:val="en-US"/>
+        </w:rPr>
+      </w:pPr>
+      <w:r>
+        <w:rPr>
+          <w:lang w:val="en-US"/>
+        </w:rPr>
+        <w:t>.</w:t>
+      </w:r>
+      <w:proofErr w:type="gramStart"/>
+      <w:r>
+        <w:rPr>
+          <w:lang w:val="en-US"/>
+        </w:rPr>
+        <w:t>header{</w:t>
+      </w:r>
+      <w:proofErr w:type="gramEnd"/>
+    </w:p>
+    <w:p>
+      <w:pPr>
+        <w:rPr>
+          <w:lang w:val="en-US"/>
+        </w:rPr>
+      </w:pPr>
+      <w:r>
+        <w:rPr>
+          <w:lang w:val="en-US"/>
+        </w:rPr>
+        <w:t xml:space="preserve">  </w:t>
+      </w:r>
+      <w:proofErr w:type="gramStart"/>
+      <w:r>
+        <w:rPr>
+          <w:lang w:val="en-US"/>
+        </w:rPr>
+        <w:t>height</w:t>
+      </w:r>
+      <w:proofErr w:type="gramEnd"/>
+      <w:r>
+        <w:rPr>
+          <w:lang w:val="en-US"/>
+        </w:rPr>
+        <w:t>: 100px;</w:t>
+      </w:r>
+    </w:p>
+    <w:p>
+      <w:pPr>
+        <w:rPr>
+          <w:lang w:val="en-US"/>
+        </w:rPr>
+      </w:pPr>
+      <w:r>
+        <w:rPr>
+          <w:lang w:val="en-US"/>
+        </w:rPr>
+        <w:t xml:space="preserve">  </w:t>
+      </w:r>
+      <w:proofErr w:type="gramStart"/>
+      <w:r>
+        <w:rPr>
+          <w:lang w:val="en-US"/>
+        </w:rPr>
+        <w:t>width</w:t>
+      </w:r>
+      <w:proofErr w:type="gramEnd"/>
+      <w:r>
+        <w:rPr>
+          <w:lang w:val="en-US"/>
+        </w:rPr>
+        <w:t>: auto;</w:t>
+      </w:r>
+    </w:p>
+    <w:p>
+      <w:pPr>
+        <w:rPr>
+          <w:lang w:val="en-US"/>
+        </w:rPr>
+      </w:pPr>
+      <w:r>
+        <w:rPr>
+          <w:lang w:val="en-US"/>
+        </w:rPr>
+        <w:t xml:space="preserve">  </w:t>
+      </w:r>
+      <w:proofErr w:type="gramStart"/>
+      <w:r>
+        <w:rPr>
+          <w:lang w:val="en-US"/>
+        </w:rPr>
+        <w:t>background</w:t>
+      </w:r>
+      <w:proofErr w:type="gramEnd"/>
+      <w:r>
+        <w:rPr>
+          <w:lang w:val="en-US"/>
+        </w:rPr>
+        <w:t>: brown;</w:t>
+      </w:r>
+    </w:p>
+    <w:p>
+      <w:pPr>
+        <w:rPr>
+          <w:lang w:val="en-US"/>
+        </w:rPr>
+      </w:pPr>
+      <w:r>
+        <w:rPr>
+          <w:lang w:val="en-US"/>
+        </w:rPr>
+        <w:t>}</w:t>
+      </w:r>
+    </w:p>
+    <w:p>
+      <w:pPr>
+        <w:rPr>
+          <w:lang w:val="en-US"/>
+        </w:rPr>
+      </w:pPr>
+      <w:proofErr w:type="gramStart"/>
+      <w:r>
+        <w:rPr>
+          <w:lang w:val="en-US"/>
+        </w:rPr>
+        <w:t>body{</w:t>
+      </w:r>
+      <w:proofErr w:type="gramEnd"/>
+    </w:p>
+    <w:p>
+      <w:pPr>
+        <w:rPr>
+          <w:lang w:val="en-US"/>
+        </w:rPr>
+      </w:pPr>
+      <w:r>
+        <w:rPr>
+          <w:lang w:val="en-US"/>
+        </w:rPr>
+        <w:t xml:space="preserve">  </w:t>
+      </w:r>
+      <w:proofErr w:type="gramStart"/>
+      <w:r>
+        <w:rPr>
+          <w:lang w:val="en-US"/>
+        </w:rPr>
+        <w:t>background-color</w:t>
+      </w:r>
+      <w:proofErr w:type="gramEnd"/>
+      <w:r>
+        <w:rPr>
+          <w:lang w:val="en-US"/>
+        </w:rPr>
+        <w:t>: orange;</w:t>
+      </w:r>
+    </w:p>
+    <w:p>
+      <w:pPr>
+        <w:rPr>
+          <w:lang w:val="en-US"/>
+        </w:rPr>
+      </w:pPr>
+      <w:r>
+        <w:rPr>
+          <w:lang w:val="en-US"/>
+        </w:rPr>
+        <w:t xml:space="preserve">  </w:t>
+      </w:r>
+      <w:proofErr w:type="gramStart"/>
+      <w:r>
+        <w:rPr>
+          <w:lang w:val="en-US"/>
+        </w:rPr>
+        <w:t>text-</w:t>
+      </w:r>
+      <w:proofErr w:type="gramEnd"/>
+      <w:r>
+        <w:rPr>
+          <w:lang w:val="en-US"/>
+        </w:rPr>
+        <w:t>align: center;</w:t>
+      </w:r>
+    </w:p>
+    <w:p>
+      <w:pPr>
+        <w:rPr>
+          <w:lang w:val="en-US"/>
+        </w:rPr>
+      </w:pPr>
+      <w:r>
+        <w:rPr>
+          <w:lang w:val="en-US"/>
+        </w:rPr>
+        <w:t>}</w:t>
+      </w:r>
+    </w:p>
+    <w:p>
+      <w:pPr>
+        <w:rPr>
+          <w:lang w:val="en-US"/>
+        </w:rPr>
+      </w:pPr>
+      <w:r>
+        <w:rPr>
+          <w:lang w:val="en-US"/>
+        </w:rPr>
+        <w:t>h2{</w:t>
+      </w:r>
+    </w:p>
+    <w:p>
+      <w:pPr>
+        <w:rPr>
+          <w:lang w:val="en-US"/>
+        </w:rPr>
+      </w:pPr>
+      <w:r>
+        <w:rPr>
+          <w:lang w:val="en-US"/>
+        </w:rPr>
+        <w:t xml:space="preserve">  text-align: center;</w:t>
+      </w:r>
+    </w:p>
+    <w:p>
+      <w:pPr>
+        <w:rPr>
+          <w:lang w:val="en-US"/>
+        </w:rPr>
+      </w:pPr>
+      <w:r>
+        <w:rPr>
+          <w:lang w:val="en-US"/>
+        </w:rPr>
+        <w:t xml:space="preserve">  font-family: serif;</w:t>
+      </w:r>
+    </w:p>
+    <w:p>
+      <w:pPr>
+        <w:rPr>
+          <w:lang w:val="en-US"/>
+        </w:rPr>
+      </w:pPr>
+      <w:r>
+        <w:rPr>
+          <w:lang w:val="en-US"/>
+        </w:rPr>
+        <w:lastRenderedPageBreak/>
+        <w:t xml:space="preserve">  font-style: oblique;</w:t>
+      </w:r>
+    </w:p>
+    <w:p>
+      <w:pPr>
+        <w:rPr>
+          <w:lang w:val="en-US"/>
+        </w:rPr>
+      </w:pPr>
+      <w:r>
+        <w:rPr>
+          <w:lang w:val="en-US"/>
+        </w:rPr>
+        <w:t xml:space="preserve">  font-size: normal;</w:t>
+      </w:r>
+    </w:p>
+    <w:p>
+      <w:pPr>
+        <w:rPr>
+          <w:lang w:val="en-US"/>
+        </w:rPr>
+      </w:pPr>
+      <w:r>
+        <w:rPr>
+          <w:lang w:val="en-US"/>
+        </w:rPr>
+        <w:t>}</w:t>
+      </w:r>
+    </w:p>
+    <w:p>
+      <w:pPr>
+        <w:rPr>
+          <w:lang w:val="en-US"/>
+        </w:rPr>
+      </w:pPr>
+      <w:r>
+        <w:rPr>
+          <w:lang w:val="en-US"/>
+        </w:rPr>
+        <w:t>.body .imagen_1{</w:t>
+      </w:r>
+    </w:p>
+    <w:p>
+      <w:pPr>
+        <w:rPr>
+          <w:lang w:val="en-US"/>
+        </w:rPr>
+      </w:pPr>
+      <w:r>
+        <w:rPr>
+          <w:lang w:val="en-US"/>
+        </w:rPr>
+        <w:t xml:space="preserve">  border: 1px solid;</w:t>
+      </w:r>
+    </w:p>
+    <w:p>
+      <w:pPr>
+        <w:rPr>
+          <w:lang w:val="en-US"/>
+        </w:rPr>
+      </w:pPr>
+      <w:r>
+        <w:rPr>
+          <w:lang w:val="en-US"/>
+        </w:rPr>
+        <w:t xml:space="preserve">  height: 250px;</w:t>
+      </w:r>
+    </w:p>
+    <w:p>
+      <w:pPr>
+        <w:rPr>
+          <w:lang w:val="en-US"/>
+        </w:rPr>
+      </w:pPr>
+      <w:r>
+        <w:rPr>
+          <w:lang w:val="en-US"/>
+        </w:rPr>
+        <w:t xml:space="preserve">  width: auto;</w:t>
+      </w:r>
+    </w:p>
+    <w:p>
+      <w:pPr>
+        <w:rPr>
+          <w:lang w:val="en-US"/>
+        </w:rPr>
+      </w:pPr>
+      <w:r>
+        <w:rPr>
+          <w:lang w:val="en-US"/>
+        </w:rPr>
+        <w:t>}</w:t>
+      </w:r>
+    </w:p>
+    <w:p>
+      <w:pPr>
+        <w:rPr>
+          <w:lang w:val="en-US"/>
+        </w:rPr>
+      </w:pPr>
+      <w:r>
+        <w:rPr>
+          <w:lang w:val="en-US"/>
+        </w:rPr>
+        <w:t>.body .Tabla_1{</w:t>
+      </w:r>
+    </w:p>
+    <w:p>
+      <w:pPr>
+        <w:rPr>
+          <w:lang w:val="en-US"/>
+        </w:rPr>
+      </w:pPr>
+      <w:r>
+        <w:rPr>
+          <w:lang w:val="en-US"/>
+        </w:rPr>
+        <w:t xml:space="preserve">  table-layout: auto;</w:t>
+      </w:r>
+    </w:p>
+    <w:p>
+      <w:pPr>
+        <w:rPr>
+          <w:lang w:val="en-US"/>
+        </w:rPr>
+      </w:pPr>
+      <w:r>
+        <w:rPr>
+          <w:lang w:val="en-US"/>
+        </w:rPr>
+        <w:t xml:space="preserve">  border-spacing: 30px;</w:t>
+      </w:r>
+    </w:p>
+    <w:p>
+      <w:pPr>
+        <w:rPr>
+          <w:lang w:val="en-US"/>
+        </w:rPr>
+      </w:pPr>
+      <w:r>
+        <w:rPr>
+          <w:lang w:val="en-US"/>
+        </w:rPr>
+        <w:t xml:space="preserve">  table-layout: auto;</w:t>
+      </w:r>
+    </w:p>
+    <w:p>
+      <w:r>
+        <w:rPr>
+          <w:lang w:val="en-US"/>
+        </w:rPr>
+        <w:t xml:space="preserve">  </w:t>
+      </w:r>
+      <w:proofErr w:type="spellStart"/>
+      <w:r>
+        <w:t>margin</w:t>
+      </w:r>
+      <w:proofErr w:type="spellEnd"/>
+      <w:r>
+        <w:t>: auto;</w:t>
+      </w:r>
+    </w:p>
+    <w:p>
+      <w:r>
+        <w:t>}</w:t>
+      </w:r>
+    </w:p>
+    <w:p/>
+    <w:p>
       <w:bookmarkStart w:id="0" w:name="_GoBack"/>
       <w:bookmarkEnd w:id="0"/>
     </w:p>

</xml_diff>

<commit_message>
Corrección de la visualización de la pag web, corrección de errores y actualización del archivo del proyecto final
</commit_message>
<xml_diff>
--- a/Proyecto final.docx
+++ b/Proyecto final.docx
@@ -2883,6 +2883,1737 @@
       </w:r>
     </w:p>
     <w:p/>
+    <w:p>
+      <w:r>
+        <w:br w:type="page"/>
+      </w:r>
+    </w:p>
+    <w:p>
+      <w:r>
+        <w:lastRenderedPageBreak/>
+        <w:t xml:space="preserve">Actualización de la </w:t>
+      </w:r>
+      <w:proofErr w:type="spellStart"/>
+      <w:r>
+        <w:t>pag</w:t>
+      </w:r>
+      <w:proofErr w:type="spellEnd"/>
+      <w:r>
+        <w:t xml:space="preserve"> web</w:t>
+      </w:r>
+    </w:p>
+    <w:p>
+      <w:r>
+        <w:t xml:space="preserve">Hubo una mejora en la visualización de la </w:t>
+      </w:r>
+      <w:proofErr w:type="spellStart"/>
+      <w:r>
+        <w:t>pag</w:t>
+      </w:r>
+      <w:proofErr w:type="spellEnd"/>
+      <w:r>
+        <w:t xml:space="preserve"> web, tanto en el titulo el cual tiene una fuente que no es </w:t>
+      </w:r>
+      <w:proofErr w:type="gramStart"/>
+      <w:r>
+        <w:t>la default</w:t>
+      </w:r>
+      <w:proofErr w:type="gramEnd"/>
+      <w:r>
+        <w:t xml:space="preserve">, cómo la del cuerpo de la misma, siendo que se ve todo lo que se necesita para que sea más fácil de navegar </w:t>
+      </w:r>
+    </w:p>
+    <w:p/>
+    <w:p>
+      <w:r>
+        <w:t>Código HTML</w:t>
+      </w:r>
+    </w:p>
+    <w:p>
+      <w:proofErr w:type="gramStart"/>
+      <w:r>
+        <w:t>&lt;!DOCTYPE</w:t>
+      </w:r>
+      <w:proofErr w:type="gramEnd"/>
+      <w:r>
+        <w:t xml:space="preserve"> </w:t>
+      </w:r>
+      <w:proofErr w:type="spellStart"/>
+      <w:r>
+        <w:t>html</w:t>
+      </w:r>
+      <w:proofErr w:type="spellEnd"/>
+      <w:r>
+        <w:t>&gt;</w:t>
+      </w:r>
+    </w:p>
+    <w:p>
+      <w:r>
+        <w:t>&lt;</w:t>
+      </w:r>
+      <w:proofErr w:type="spellStart"/>
+      <w:r>
+        <w:t>html</w:t>
+      </w:r>
+      <w:proofErr w:type="spellEnd"/>
+      <w:r>
+        <w:t>&gt;</w:t>
+      </w:r>
+    </w:p>
+    <w:p>
+      <w:r>
+        <w:t xml:space="preserve">  &lt;head&gt;</w:t>
+      </w:r>
+    </w:p>
+    <w:p>
+      <w:r>
+        <w:t xml:space="preserve">    &lt;</w:t>
+      </w:r>
+      <w:proofErr w:type="spellStart"/>
+      <w:r>
+        <w:t>title</w:t>
+      </w:r>
+      <w:proofErr w:type="spellEnd"/>
+      <w:r>
+        <w:t>&gt;La fondita&lt;/</w:t>
+      </w:r>
+      <w:proofErr w:type="spellStart"/>
+      <w:r>
+        <w:t>title</w:t>
+      </w:r>
+      <w:proofErr w:type="spellEnd"/>
+      <w:r>
+        <w:t>&gt;</w:t>
+      </w:r>
+    </w:p>
+    <w:p>
+      <w:r>
+        <w:t xml:space="preserve">    &lt;link </w:t>
+      </w:r>
+      <w:proofErr w:type="spellStart"/>
+      <w:r>
+        <w:t>rel</w:t>
+      </w:r>
+      <w:proofErr w:type="spellEnd"/>
+      <w:r>
+        <w:t>="</w:t>
+      </w:r>
+      <w:proofErr w:type="spellStart"/>
+      <w:r>
+        <w:t>stylesheet</w:t>
+      </w:r>
+      <w:proofErr w:type="spellEnd"/>
+      <w:r>
+        <w:t xml:space="preserve">" </w:t>
+      </w:r>
+      <w:proofErr w:type="spellStart"/>
+      <w:r>
+        <w:t>type</w:t>
+      </w:r>
+      <w:proofErr w:type="spellEnd"/>
+      <w:r>
+        <w:t>="</w:t>
+      </w:r>
+      <w:proofErr w:type="spellStart"/>
+      <w:r>
+        <w:t>text</w:t>
+      </w:r>
+      <w:proofErr w:type="spellEnd"/>
+      <w:r>
+        <w:t>/</w:t>
+      </w:r>
+      <w:proofErr w:type="spellStart"/>
+      <w:r>
+        <w:t>css</w:t>
+      </w:r>
+      <w:proofErr w:type="spellEnd"/>
+      <w:r>
+        <w:t xml:space="preserve">" </w:t>
+      </w:r>
+      <w:proofErr w:type="spellStart"/>
+      <w:r>
+        <w:t>href</w:t>
+      </w:r>
+      <w:proofErr w:type="spellEnd"/>
+      <w:r>
+        <w:t>="Diseno.css"&gt;</w:t>
+      </w:r>
+    </w:p>
+    <w:p>
+      <w:r>
+        <w:t xml:space="preserve">  &lt;/head&gt;</w:t>
+      </w:r>
+    </w:p>
+    <w:p>
+      <w:r>
+        <w:t xml:space="preserve">  &lt;</w:t>
+      </w:r>
+      <w:proofErr w:type="spellStart"/>
+      <w:r>
+        <w:t>body</w:t>
+      </w:r>
+      <w:proofErr w:type="spellEnd"/>
+      <w:r>
+        <w:t xml:space="preserve"> </w:t>
+      </w:r>
+      <w:proofErr w:type="spellStart"/>
+      <w:r>
+        <w:t>class</w:t>
+      </w:r>
+      <w:proofErr w:type="spellEnd"/>
+      <w:r>
+        <w:t>="</w:t>
+      </w:r>
+      <w:proofErr w:type="spellStart"/>
+      <w:r>
+        <w:t>body</w:t>
+      </w:r>
+      <w:proofErr w:type="spellEnd"/>
+      <w:r>
+        <w:t>"&gt;</w:t>
+      </w:r>
+    </w:p>
+    <w:p>
+      <w:r>
+        <w:t xml:space="preserve">    </w:t>
+      </w:r>
+      <w:proofErr w:type="gramStart"/>
+      <w:r>
+        <w:t>&lt;!--</w:t>
+      </w:r>
+      <w:proofErr w:type="gramEnd"/>
+      <w:r>
+        <w:t xml:space="preserve"> Inicio del </w:t>
+      </w:r>
+      <w:proofErr w:type="spellStart"/>
+      <w:r>
+        <w:t>header</w:t>
+      </w:r>
+      <w:proofErr w:type="spellEnd"/>
+      <w:r>
+        <w:t xml:space="preserve"> de la </w:t>
+      </w:r>
+      <w:proofErr w:type="spellStart"/>
+      <w:r>
+        <w:t>pag</w:t>
+      </w:r>
+      <w:proofErr w:type="spellEnd"/>
+      <w:r>
+        <w:t xml:space="preserve"> web --&gt;</w:t>
+      </w:r>
+    </w:p>
+    <w:p>
+      <w:r>
+        <w:t xml:space="preserve">    &lt;</w:t>
+      </w:r>
+      <w:proofErr w:type="spellStart"/>
+      <w:r>
+        <w:t>header</w:t>
+      </w:r>
+      <w:proofErr w:type="spellEnd"/>
+      <w:r>
+        <w:t xml:space="preserve"> </w:t>
+      </w:r>
+      <w:proofErr w:type="spellStart"/>
+      <w:r>
+        <w:t>class</w:t>
+      </w:r>
+      <w:proofErr w:type="spellEnd"/>
+      <w:r>
+        <w:t>="</w:t>
+      </w:r>
+      <w:proofErr w:type="spellStart"/>
+      <w:r>
+        <w:t>header</w:t>
+      </w:r>
+      <w:proofErr w:type="spellEnd"/>
+      <w:r>
+        <w:t>"&gt;</w:t>
+      </w:r>
+    </w:p>
+    <w:p>
+      <w:r>
+        <w:t xml:space="preserve">      &lt;div </w:t>
+      </w:r>
+      <w:proofErr w:type="spellStart"/>
+      <w:r>
+        <w:t>class</w:t>
+      </w:r>
+      <w:proofErr w:type="spellEnd"/>
+      <w:r>
+        <w:t>="Titulo"&gt;</w:t>
+      </w:r>
+    </w:p>
+    <w:p>
+      <w:r>
+        <w:t xml:space="preserve">        &lt;h1 </w:t>
+      </w:r>
+      <w:proofErr w:type="spellStart"/>
+      <w:r>
+        <w:t>class</w:t>
+      </w:r>
+      <w:proofErr w:type="spellEnd"/>
+      <w:r>
+        <w:t>="Tit_1"&gt;La fondita&lt;/h1&gt;</w:t>
+      </w:r>
+    </w:p>
+    <w:p>
+      <w:r>
+        <w:t xml:space="preserve">        &lt;h2 </w:t>
+      </w:r>
+      <w:proofErr w:type="spellStart"/>
+      <w:r>
+        <w:t>class</w:t>
+      </w:r>
+      <w:proofErr w:type="spellEnd"/>
+      <w:r>
+        <w:t>="</w:t>
+      </w:r>
+      <w:proofErr w:type="spellStart"/>
+      <w:r>
+        <w:t>subt</w:t>
+      </w:r>
+      <w:proofErr w:type="spellEnd"/>
+      <w:r>
+        <w:t>"&gt;Del internet a tu hogar&lt;/h2&gt;</w:t>
+      </w:r>
+    </w:p>
+    <w:p>
+      <w:r>
+        <w:t xml:space="preserve">      &lt;/div&gt;</w:t>
+      </w:r>
+    </w:p>
+    <w:p>
+      <w:r>
+        <w:t xml:space="preserve">    &lt;/</w:t>
+      </w:r>
+      <w:proofErr w:type="spellStart"/>
+      <w:r>
+        <w:t>header</w:t>
+      </w:r>
+      <w:proofErr w:type="spellEnd"/>
+      <w:r>
+        <w:t>&gt;</w:t>
+      </w:r>
+    </w:p>
+    <w:p>
+      <w:r>
+        <w:t xml:space="preserve">    </w:t>
+      </w:r>
+      <w:proofErr w:type="gramStart"/>
+      <w:r>
+        <w:t>&lt;!--</w:t>
+      </w:r>
+      <w:proofErr w:type="gramEnd"/>
+      <w:r>
+        <w:t xml:space="preserve"> Inicio del cuerpo de la </w:t>
+      </w:r>
+      <w:proofErr w:type="spellStart"/>
+      <w:r>
+        <w:t>pag</w:t>
+      </w:r>
+      <w:proofErr w:type="spellEnd"/>
+      <w:r>
+        <w:t xml:space="preserve"> web --&gt;</w:t>
+      </w:r>
+    </w:p>
+    <w:p>
+      <w:r>
+        <w:t xml:space="preserve">    </w:t>
+      </w:r>
+      <w:proofErr w:type="gramStart"/>
+      <w:r>
+        <w:t>&lt;!--</w:t>
+      </w:r>
+      <w:proofErr w:type="gramEnd"/>
+      <w:r>
+        <w:t xml:space="preserve"> Inicio de la tabla --&gt;</w:t>
+      </w:r>
+    </w:p>
+    <w:p>
+      <w:r>
+        <w:t xml:space="preserve">    &lt;</w:t>
+      </w:r>
+      <w:proofErr w:type="spellStart"/>
+      <w:r>
+        <w:t>table</w:t>
+      </w:r>
+      <w:proofErr w:type="spellEnd"/>
+      <w:r>
+        <w:t xml:space="preserve"> </w:t>
+      </w:r>
+      <w:proofErr w:type="spellStart"/>
+      <w:r>
+        <w:t>class</w:t>
+      </w:r>
+      <w:proofErr w:type="spellEnd"/>
+      <w:r>
+        <w:t>="Tabla_1"&gt;</w:t>
+      </w:r>
+    </w:p>
+    <w:p>
+      <w:r>
+        <w:t xml:space="preserve">      &lt;</w:t>
+      </w:r>
+      <w:proofErr w:type="spellStart"/>
+      <w:r>
+        <w:t>tr</w:t>
+      </w:r>
+      <w:proofErr w:type="spellEnd"/>
+      <w:r>
+        <w:t>&gt;</w:t>
+      </w:r>
+    </w:p>
+    <w:p>
+      <w:r>
+        <w:t xml:space="preserve">        &lt;</w:t>
+      </w:r>
+      <w:proofErr w:type="spellStart"/>
+      <w:r>
+        <w:t>td</w:t>
+      </w:r>
+      <w:proofErr w:type="spellEnd"/>
+      <w:r>
+        <w:t>&gt;</w:t>
+      </w:r>
+    </w:p>
+    <w:p>
+      <w:r>
+        <w:t xml:space="preserve">          &lt;a </w:t>
+      </w:r>
+      <w:proofErr w:type="spellStart"/>
+      <w:r>
+        <w:t>href</w:t>
+      </w:r>
+      <w:proofErr w:type="spellEnd"/>
+      <w:r>
+        <w:t>="</w:t>
+      </w:r>
+      <w:proofErr w:type="spellStart"/>
+      <w:r>
+        <w:t>pag_web</w:t>
+      </w:r>
+      <w:proofErr w:type="spellEnd"/>
+      <w:r>
+        <w:t>/sopa.html"&gt;</w:t>
+      </w:r>
+    </w:p>
+    <w:p>
+      <w:r>
+        <w:t xml:space="preserve">            &lt;</w:t>
+      </w:r>
+      <w:proofErr w:type="spellStart"/>
+      <w:r>
+        <w:t>img</w:t>
+      </w:r>
+      <w:proofErr w:type="spellEnd"/>
+      <w:r>
+        <w:t xml:space="preserve"> </w:t>
+      </w:r>
+      <w:proofErr w:type="spellStart"/>
+      <w:r>
+        <w:t>class</w:t>
+      </w:r>
+      <w:proofErr w:type="spellEnd"/>
+      <w:r>
+        <w:t xml:space="preserve">="imagen_1" </w:t>
+      </w:r>
+      <w:proofErr w:type="spellStart"/>
+      <w:r>
+        <w:t>src</w:t>
+      </w:r>
+      <w:proofErr w:type="spellEnd"/>
+      <w:r>
+        <w:t>="</w:t>
+      </w:r>
+      <w:proofErr w:type="spellStart"/>
+      <w:r>
+        <w:t>imag</w:t>
+      </w:r>
+      <w:proofErr w:type="spellEnd"/>
+      <w:r>
+        <w:t xml:space="preserve">/sopa.jpg" </w:t>
+      </w:r>
+      <w:proofErr w:type="spellStart"/>
+      <w:r>
+        <w:t>alt</w:t>
+      </w:r>
+      <w:proofErr w:type="spellEnd"/>
+      <w:r>
+        <w:t>="SOPA"&gt;&lt;p&gt;SOPAS&lt;/p&gt;</w:t>
+      </w:r>
+    </w:p>
+    <w:p>
+      <w:r>
+        <w:t xml:space="preserve">          &lt;/a&gt;</w:t>
+      </w:r>
+    </w:p>
+    <w:p>
+      <w:r>
+        <w:t xml:space="preserve">        &lt;/</w:t>
+      </w:r>
+      <w:proofErr w:type="spellStart"/>
+      <w:r>
+        <w:t>td</w:t>
+      </w:r>
+      <w:proofErr w:type="spellEnd"/>
+      <w:r>
+        <w:t>&gt;</w:t>
+      </w:r>
+    </w:p>
+    <w:p>
+      <w:r>
+        <w:t xml:space="preserve">        &lt;</w:t>
+      </w:r>
+      <w:proofErr w:type="spellStart"/>
+      <w:r>
+        <w:t>td</w:t>
+      </w:r>
+      <w:proofErr w:type="spellEnd"/>
+      <w:r>
+        <w:t>&gt;</w:t>
+      </w:r>
+    </w:p>
+    <w:p>
+      <w:r>
+        <w:lastRenderedPageBreak/>
+        <w:t xml:space="preserve">          &lt;a </w:t>
+      </w:r>
+      <w:proofErr w:type="spellStart"/>
+      <w:r>
+        <w:t>href</w:t>
+      </w:r>
+      <w:proofErr w:type="spellEnd"/>
+      <w:r>
+        <w:t>="</w:t>
+      </w:r>
+      <w:proofErr w:type="spellStart"/>
+      <w:r>
+        <w:t>pag_web</w:t>
+      </w:r>
+      <w:proofErr w:type="spellEnd"/>
+      <w:r>
+        <w:t>/guisado.html"&gt;</w:t>
+      </w:r>
+    </w:p>
+    <w:p>
+      <w:r>
+        <w:t xml:space="preserve">            &lt;</w:t>
+      </w:r>
+      <w:proofErr w:type="spellStart"/>
+      <w:r>
+        <w:t>img</w:t>
+      </w:r>
+      <w:proofErr w:type="spellEnd"/>
+      <w:r>
+        <w:t xml:space="preserve"> </w:t>
+      </w:r>
+      <w:proofErr w:type="spellStart"/>
+      <w:r>
+        <w:t>class</w:t>
+      </w:r>
+      <w:proofErr w:type="spellEnd"/>
+      <w:r>
+        <w:t xml:space="preserve">="imagen_1" </w:t>
+      </w:r>
+      <w:proofErr w:type="spellStart"/>
+      <w:r>
+        <w:t>src</w:t>
+      </w:r>
+      <w:proofErr w:type="spellEnd"/>
+      <w:r>
+        <w:t>="</w:t>
+      </w:r>
+      <w:proofErr w:type="spellStart"/>
+      <w:r>
+        <w:t>imag</w:t>
+      </w:r>
+      <w:proofErr w:type="spellEnd"/>
+      <w:r>
+        <w:t xml:space="preserve">/guisado.jpg" </w:t>
+      </w:r>
+      <w:proofErr w:type="spellStart"/>
+      <w:r>
+        <w:t>alt</w:t>
+      </w:r>
+      <w:proofErr w:type="spellEnd"/>
+      <w:r>
+        <w:t>="GUISADO"&gt;&lt;p&gt;GUISADOS&lt;/p&gt;</w:t>
+      </w:r>
+    </w:p>
+    <w:p>
+      <w:r>
+        <w:t xml:space="preserve">          &lt;/a&gt;</w:t>
+      </w:r>
+    </w:p>
+    <w:p>
+      <w:r>
+        <w:t xml:space="preserve">        &lt;/</w:t>
+      </w:r>
+      <w:proofErr w:type="spellStart"/>
+      <w:r>
+        <w:t>td</w:t>
+      </w:r>
+      <w:proofErr w:type="spellEnd"/>
+      <w:r>
+        <w:t>&gt;</w:t>
+      </w:r>
+    </w:p>
+    <w:p>
+      <w:r>
+        <w:t xml:space="preserve">        &lt;</w:t>
+      </w:r>
+      <w:proofErr w:type="spellStart"/>
+      <w:r>
+        <w:t>td</w:t>
+      </w:r>
+      <w:proofErr w:type="spellEnd"/>
+      <w:r>
+        <w:t>&gt;</w:t>
+      </w:r>
+    </w:p>
+    <w:p>
+      <w:r>
+        <w:t xml:space="preserve">          &lt;a </w:t>
+      </w:r>
+      <w:proofErr w:type="spellStart"/>
+      <w:r>
+        <w:t>href</w:t>
+      </w:r>
+      <w:proofErr w:type="spellEnd"/>
+      <w:r>
+        <w:t>="</w:t>
+      </w:r>
+      <w:proofErr w:type="spellStart"/>
+      <w:r>
+        <w:t>pag_web</w:t>
+      </w:r>
+      <w:proofErr w:type="spellEnd"/>
+      <w:r>
+        <w:t>/plato_fuerte.html"&gt;</w:t>
+      </w:r>
+    </w:p>
+    <w:p>
+      <w:r>
+        <w:t xml:space="preserve">            &lt;</w:t>
+      </w:r>
+      <w:proofErr w:type="spellStart"/>
+      <w:r>
+        <w:t>img</w:t>
+      </w:r>
+      <w:proofErr w:type="spellEnd"/>
+      <w:r>
+        <w:t xml:space="preserve"> </w:t>
+      </w:r>
+      <w:proofErr w:type="spellStart"/>
+      <w:r>
+        <w:t>class</w:t>
+      </w:r>
+      <w:proofErr w:type="spellEnd"/>
+      <w:r>
+        <w:t xml:space="preserve">="imagen_1" </w:t>
+      </w:r>
+      <w:proofErr w:type="spellStart"/>
+      <w:r>
+        <w:t>src</w:t>
+      </w:r>
+      <w:proofErr w:type="spellEnd"/>
+      <w:r>
+        <w:t>="</w:t>
+      </w:r>
+      <w:proofErr w:type="spellStart"/>
+      <w:r>
+        <w:t>imag</w:t>
+      </w:r>
+      <w:proofErr w:type="spellEnd"/>
+      <w:r>
+        <w:t xml:space="preserve">/plato_fuerte.jpg" </w:t>
+      </w:r>
+      <w:proofErr w:type="spellStart"/>
+      <w:r>
+        <w:t>alt</w:t>
+      </w:r>
+      <w:proofErr w:type="spellEnd"/>
+      <w:r>
+        <w:t>="PLATO_FUERTE"&gt;&lt;p&gt;PLATO FUERTE&lt;/p&gt;</w:t>
+      </w:r>
+    </w:p>
+    <w:p>
+      <w:r>
+        <w:t xml:space="preserve">          &lt;/a&gt;</w:t>
+      </w:r>
+    </w:p>
+    <w:p>
+      <w:r>
+        <w:t xml:space="preserve">        &lt;/</w:t>
+      </w:r>
+      <w:proofErr w:type="spellStart"/>
+      <w:r>
+        <w:t>td</w:t>
+      </w:r>
+      <w:proofErr w:type="spellEnd"/>
+      <w:r>
+        <w:t>&gt;</w:t>
+      </w:r>
+    </w:p>
+    <w:p>
+      <w:r>
+        <w:t xml:space="preserve">      &lt;/</w:t>
+      </w:r>
+      <w:proofErr w:type="spellStart"/>
+      <w:r>
+        <w:t>tr</w:t>
+      </w:r>
+      <w:proofErr w:type="spellEnd"/>
+      <w:r>
+        <w:t>&gt;</w:t>
+      </w:r>
+    </w:p>
+    <w:p>
+      <w:r>
+        <w:t xml:space="preserve">      &lt;</w:t>
+      </w:r>
+      <w:proofErr w:type="spellStart"/>
+      <w:r>
+        <w:t>tr</w:t>
+      </w:r>
+      <w:proofErr w:type="spellEnd"/>
+      <w:r>
+        <w:t>&gt;</w:t>
+      </w:r>
+    </w:p>
+    <w:p>
+      <w:r>
+        <w:t xml:space="preserve">        &lt;</w:t>
+      </w:r>
+      <w:proofErr w:type="spellStart"/>
+      <w:r>
+        <w:t>td</w:t>
+      </w:r>
+      <w:proofErr w:type="spellEnd"/>
+      <w:r>
+        <w:t>&gt;</w:t>
+      </w:r>
+    </w:p>
+    <w:p>
+      <w:r>
+        <w:t xml:space="preserve">          &lt;a </w:t>
+      </w:r>
+      <w:proofErr w:type="spellStart"/>
+      <w:r>
+        <w:t>href</w:t>
+      </w:r>
+      <w:proofErr w:type="spellEnd"/>
+      <w:r>
+        <w:t>="</w:t>
+      </w:r>
+      <w:proofErr w:type="spellStart"/>
+      <w:r>
+        <w:t>pag_web</w:t>
+      </w:r>
+      <w:proofErr w:type="spellEnd"/>
+      <w:r>
+        <w:t>/SEGUNDA_ENTRADA.html"&gt;</w:t>
+      </w:r>
+    </w:p>
+    <w:p>
+      <w:r>
+        <w:t xml:space="preserve">            &lt;</w:t>
+      </w:r>
+      <w:proofErr w:type="spellStart"/>
+      <w:r>
+        <w:t>img</w:t>
+      </w:r>
+      <w:proofErr w:type="spellEnd"/>
+      <w:r>
+        <w:t xml:space="preserve"> </w:t>
+      </w:r>
+      <w:proofErr w:type="spellStart"/>
+      <w:r>
+        <w:t>class</w:t>
+      </w:r>
+      <w:proofErr w:type="spellEnd"/>
+      <w:r>
+        <w:t xml:space="preserve">="imagen_1" </w:t>
+      </w:r>
+      <w:proofErr w:type="spellStart"/>
+      <w:r>
+        <w:t>src</w:t>
+      </w:r>
+      <w:proofErr w:type="spellEnd"/>
+      <w:r>
+        <w:t>="</w:t>
+      </w:r>
+      <w:proofErr w:type="spellStart"/>
+      <w:r>
+        <w:t>imag</w:t>
+      </w:r>
+      <w:proofErr w:type="spellEnd"/>
+      <w:r>
+        <w:t xml:space="preserve">/plato_fuerte_2.png" </w:t>
+      </w:r>
+      <w:proofErr w:type="spellStart"/>
+      <w:r>
+        <w:t>alt</w:t>
+      </w:r>
+      <w:proofErr w:type="spellEnd"/>
+      <w:r>
+        <w:t>="SEGUNDA_ENTRADA"&gt;&lt;p&gt;SEGUNDA ENTRADA&lt;/p&gt;</w:t>
+      </w:r>
+    </w:p>
+    <w:p>
+      <w:r>
+        <w:t xml:space="preserve">          &lt;/a&gt;</w:t>
+      </w:r>
+    </w:p>
+    <w:p>
+      <w:r>
+        <w:t xml:space="preserve">        &lt;/</w:t>
+      </w:r>
+      <w:proofErr w:type="spellStart"/>
+      <w:r>
+        <w:t>td</w:t>
+      </w:r>
+      <w:proofErr w:type="spellEnd"/>
+      <w:r>
+        <w:t>&gt;</w:t>
+      </w:r>
+    </w:p>
+    <w:p>
+      <w:r>
+        <w:t xml:space="preserve">        &lt;</w:t>
+      </w:r>
+      <w:proofErr w:type="spellStart"/>
+      <w:r>
+        <w:t>td</w:t>
+      </w:r>
+      <w:proofErr w:type="spellEnd"/>
+      <w:r>
+        <w:t>&gt;</w:t>
+      </w:r>
+    </w:p>
+    <w:p>
+      <w:r>
+        <w:t xml:space="preserve">          &lt;a </w:t>
+      </w:r>
+      <w:proofErr w:type="spellStart"/>
+      <w:r>
+        <w:t>href</w:t>
+      </w:r>
+      <w:proofErr w:type="spellEnd"/>
+      <w:r>
+        <w:t>="</w:t>
+      </w:r>
+      <w:proofErr w:type="spellStart"/>
+      <w:r>
+        <w:t>pag_web</w:t>
+      </w:r>
+      <w:proofErr w:type="spellEnd"/>
+      <w:r>
+        <w:t>/agua.html"&gt;</w:t>
+      </w:r>
+    </w:p>
+    <w:p>
+      <w:r>
+        <w:t xml:space="preserve">            &lt;</w:t>
+      </w:r>
+      <w:proofErr w:type="spellStart"/>
+      <w:r>
+        <w:t>img</w:t>
+      </w:r>
+      <w:proofErr w:type="spellEnd"/>
+      <w:r>
+        <w:t xml:space="preserve"> </w:t>
+      </w:r>
+      <w:proofErr w:type="spellStart"/>
+      <w:r>
+        <w:t>class</w:t>
+      </w:r>
+      <w:proofErr w:type="spellEnd"/>
+      <w:r>
+        <w:t xml:space="preserve">="imagen_1" </w:t>
+      </w:r>
+      <w:proofErr w:type="spellStart"/>
+      <w:r>
+        <w:t>src</w:t>
+      </w:r>
+      <w:proofErr w:type="spellEnd"/>
+      <w:r>
+        <w:t>="</w:t>
+      </w:r>
+      <w:proofErr w:type="spellStart"/>
+      <w:r>
+        <w:t>imag</w:t>
+      </w:r>
+      <w:proofErr w:type="spellEnd"/>
+      <w:r>
+        <w:t xml:space="preserve">/agua.jpg" </w:t>
+      </w:r>
+      <w:proofErr w:type="spellStart"/>
+      <w:r>
+        <w:t>alt</w:t>
+      </w:r>
+      <w:proofErr w:type="spellEnd"/>
+      <w:r>
+        <w:t>="AGUA"&gt;&lt;p&gt;AGUA&lt;/p&gt;</w:t>
+      </w:r>
+    </w:p>
+    <w:p>
+      <w:r>
+        <w:t xml:space="preserve">          &lt;/a&gt;</w:t>
+      </w:r>
+    </w:p>
+    <w:p>
+      <w:r>
+        <w:t xml:space="preserve">        &lt;/</w:t>
+      </w:r>
+      <w:proofErr w:type="spellStart"/>
+      <w:r>
+        <w:t>td</w:t>
+      </w:r>
+      <w:proofErr w:type="spellEnd"/>
+      <w:r>
+        <w:t>&gt;</w:t>
+      </w:r>
+    </w:p>
+    <w:p>
+      <w:r>
+        <w:t xml:space="preserve">        &lt;</w:t>
+      </w:r>
+      <w:proofErr w:type="spellStart"/>
+      <w:r>
+        <w:t>td</w:t>
+      </w:r>
+      <w:proofErr w:type="spellEnd"/>
+      <w:r>
+        <w:t>&gt;</w:t>
+      </w:r>
+    </w:p>
+    <w:p>
+      <w:r>
+        <w:t xml:space="preserve">          &lt;a </w:t>
+      </w:r>
+      <w:proofErr w:type="spellStart"/>
+      <w:r>
+        <w:t>href</w:t>
+      </w:r>
+      <w:proofErr w:type="spellEnd"/>
+      <w:r>
+        <w:t>="</w:t>
+      </w:r>
+      <w:proofErr w:type="spellStart"/>
+      <w:r>
+        <w:t>pag_web</w:t>
+      </w:r>
+      <w:proofErr w:type="spellEnd"/>
+      <w:r>
+        <w:t>/postre.html"&gt;</w:t>
+      </w:r>
+    </w:p>
+    <w:p>
+      <w:r>
+        <w:t xml:space="preserve">            &lt;</w:t>
+      </w:r>
+      <w:proofErr w:type="spellStart"/>
+      <w:r>
+        <w:t>img</w:t>
+      </w:r>
+      <w:proofErr w:type="spellEnd"/>
+      <w:r>
+        <w:t xml:space="preserve"> </w:t>
+      </w:r>
+      <w:proofErr w:type="spellStart"/>
+      <w:r>
+        <w:t>class</w:t>
+      </w:r>
+      <w:proofErr w:type="spellEnd"/>
+      <w:r>
+        <w:t xml:space="preserve">="imagen_1" </w:t>
+      </w:r>
+      <w:proofErr w:type="spellStart"/>
+      <w:r>
+        <w:t>src</w:t>
+      </w:r>
+      <w:proofErr w:type="spellEnd"/>
+      <w:r>
+        <w:t>="</w:t>
+      </w:r>
+      <w:proofErr w:type="spellStart"/>
+      <w:r>
+        <w:t>imag</w:t>
+      </w:r>
+      <w:proofErr w:type="spellEnd"/>
+      <w:r>
+        <w:t xml:space="preserve">/postres.jpg" </w:t>
+      </w:r>
+      <w:proofErr w:type="spellStart"/>
+      <w:r>
+        <w:t>alt</w:t>
+      </w:r>
+      <w:proofErr w:type="spellEnd"/>
+      <w:r>
+        <w:t>="POSTRE"&gt;&lt;p&gt;POSTRE&lt;/p&gt;</w:t>
+      </w:r>
+    </w:p>
+    <w:p>
+      <w:r>
+        <w:t xml:space="preserve">          &lt;/a&gt;</w:t>
+      </w:r>
+    </w:p>
+    <w:p>
+      <w:r>
+        <w:t xml:space="preserve">        &lt;/</w:t>
+      </w:r>
+      <w:proofErr w:type="spellStart"/>
+      <w:r>
+        <w:t>td</w:t>
+      </w:r>
+      <w:proofErr w:type="spellEnd"/>
+      <w:r>
+        <w:t>&gt;</w:t>
+      </w:r>
+    </w:p>
+    <w:p>
+      <w:r>
+        <w:t xml:space="preserve">      &lt;/</w:t>
+      </w:r>
+      <w:proofErr w:type="spellStart"/>
+      <w:r>
+        <w:t>tr</w:t>
+      </w:r>
+      <w:proofErr w:type="spellEnd"/>
+      <w:r>
+        <w:t>&gt;</w:t>
+      </w:r>
+    </w:p>
+    <w:p>
+      <w:r>
+        <w:t xml:space="preserve">    &lt;/</w:t>
+      </w:r>
+      <w:proofErr w:type="spellStart"/>
+      <w:r>
+        <w:t>table</w:t>
+      </w:r>
+      <w:proofErr w:type="spellEnd"/>
+      <w:r>
+        <w:t>&gt;</w:t>
+      </w:r>
+    </w:p>
+    <w:p>
+      <w:r>
+        <w:lastRenderedPageBreak/>
+        <w:t xml:space="preserve">  &lt;/</w:t>
+      </w:r>
+      <w:proofErr w:type="spellStart"/>
+      <w:r>
+        <w:t>body</w:t>
+      </w:r>
+      <w:proofErr w:type="spellEnd"/>
+      <w:r>
+        <w:t>&gt;</w:t>
+      </w:r>
+    </w:p>
+    <w:p>
+      <w:r>
+        <w:t>&lt;/</w:t>
+      </w:r>
+      <w:proofErr w:type="spellStart"/>
+      <w:r>
+        <w:t>html</w:t>
+      </w:r>
+      <w:proofErr w:type="spellEnd"/>
+      <w:r>
+        <w:t>&gt;</w:t>
+      </w:r>
+    </w:p>
+    <w:p/>
+    <w:p>
+      <w:r>
+        <w:t>Código CSS</w:t>
+      </w:r>
+    </w:p>
+    <w:p/>
+    <w:p>
+      <w:r>
+        <w:t>*{</w:t>
+      </w:r>
+    </w:p>
+    <w:p>
+      <w:r>
+        <w:t xml:space="preserve">  </w:t>
+      </w:r>
+      <w:proofErr w:type="spellStart"/>
+      <w:r>
+        <w:t>margin</w:t>
+      </w:r>
+      <w:proofErr w:type="spellEnd"/>
+      <w:r>
+        <w:t>: 0;</w:t>
+      </w:r>
+    </w:p>
+    <w:p>
+      <w:r>
+        <w:t xml:space="preserve">  box-</w:t>
+      </w:r>
+      <w:proofErr w:type="spellStart"/>
+      <w:r>
+        <w:t>sizing</w:t>
+      </w:r>
+      <w:proofErr w:type="spellEnd"/>
+      <w:r>
+        <w:t xml:space="preserve">: </w:t>
+      </w:r>
+      <w:proofErr w:type="spellStart"/>
+      <w:r>
+        <w:t>border</w:t>
+      </w:r>
+      <w:proofErr w:type="spellEnd"/>
+      <w:r>
+        <w:t>-box;</w:t>
+      </w:r>
+    </w:p>
+    <w:p>
+      <w:r>
+        <w:t>}</w:t>
+      </w:r>
+    </w:p>
+    <w:p>
+      <w:proofErr w:type="spellStart"/>
+      <w:proofErr w:type="gramStart"/>
+      <w:r>
+        <w:t>title</w:t>
+      </w:r>
+      <w:proofErr w:type="spellEnd"/>
+      <w:r>
+        <w:t>{</w:t>
+      </w:r>
+      <w:proofErr w:type="gramEnd"/>
+    </w:p>
+    <w:p>
+      <w:r>
+        <w:t xml:space="preserve">  </w:t>
+      </w:r>
+      <w:proofErr w:type="spellStart"/>
+      <w:r>
+        <w:t>text-align</w:t>
+      </w:r>
+      <w:proofErr w:type="spellEnd"/>
+      <w:r>
+        <w:t>: center;</w:t>
+      </w:r>
+    </w:p>
+    <w:p>
+      <w:r>
+        <w:t>}</w:t>
+      </w:r>
+    </w:p>
+    <w:p>
+      <w:proofErr w:type="spellStart"/>
+      <w:r>
+        <w:t>div#</w:t>
+      </w:r>
+      <w:proofErr w:type="gramStart"/>
+      <w:r>
+        <w:t>Titulo</w:t>
+      </w:r>
+      <w:proofErr w:type="spellEnd"/>
+      <w:r>
+        <w:t>{</w:t>
+      </w:r>
+      <w:proofErr w:type="gramEnd"/>
+    </w:p>
+    <w:p>
+      <w:r>
+        <w:t xml:space="preserve">  </w:t>
+      </w:r>
+      <w:proofErr w:type="spellStart"/>
+      <w:r>
+        <w:t>text-align</w:t>
+      </w:r>
+      <w:proofErr w:type="spellEnd"/>
+      <w:r>
+        <w:t>: center;</w:t>
+      </w:r>
+    </w:p>
+    <w:p>
+      <w:r>
+        <w:t>}</w:t>
+      </w:r>
+    </w:p>
+    <w:p>
+      <w:proofErr w:type="gramStart"/>
+      <w:r>
+        <w:t>.</w:t>
+      </w:r>
+      <w:proofErr w:type="spellStart"/>
+      <w:r>
+        <w:t>Titulo</w:t>
+      </w:r>
+      <w:proofErr w:type="spellEnd"/>
+      <w:proofErr w:type="gramEnd"/>
+      <w:r>
+        <w:t xml:space="preserve"> .Tit_1{</w:t>
+      </w:r>
+    </w:p>
+    <w:p>
+      <w:r>
+        <w:t xml:space="preserve">  </w:t>
+      </w:r>
+      <w:proofErr w:type="spellStart"/>
+      <w:r>
+        <w:t>text-align</w:t>
+      </w:r>
+      <w:proofErr w:type="spellEnd"/>
+      <w:r>
+        <w:t>: center;</w:t>
+      </w:r>
+    </w:p>
+    <w:p>
+      <w:r>
+        <w:t xml:space="preserve">  </w:t>
+      </w:r>
+      <w:proofErr w:type="spellStart"/>
+      <w:r>
+        <w:t>font-family</w:t>
+      </w:r>
+      <w:proofErr w:type="spellEnd"/>
+      <w:r>
+        <w:t xml:space="preserve">: </w:t>
+      </w:r>
+      <w:proofErr w:type="spellStart"/>
+      <w:r>
+        <w:t>cursive</w:t>
+      </w:r>
+      <w:proofErr w:type="spellEnd"/>
+      <w:r>
+        <w:t>;</w:t>
+      </w:r>
+    </w:p>
+    <w:p>
+      <w:r>
+        <w:t xml:space="preserve">  </w:t>
+      </w:r>
+      <w:proofErr w:type="spellStart"/>
+      <w:r>
+        <w:t>font-size</w:t>
+      </w:r>
+      <w:proofErr w:type="spellEnd"/>
+      <w:r>
+        <w:t>: 100px;</w:t>
+      </w:r>
+    </w:p>
+    <w:p>
+      <w:r>
+        <w:t xml:space="preserve">  </w:t>
+      </w:r>
+      <w:proofErr w:type="spellStart"/>
+      <w:r>
+        <w:t>letter-spacing</w:t>
+      </w:r>
+      <w:proofErr w:type="spellEnd"/>
+      <w:r>
+        <w:t>: 2PX;</w:t>
+      </w:r>
+    </w:p>
+    <w:p>
+      <w:r>
+        <w:t>}</w:t>
+      </w:r>
+    </w:p>
+    <w:p>
+      <w:proofErr w:type="gramStart"/>
+      <w:r>
+        <w:t>.</w:t>
+      </w:r>
+      <w:proofErr w:type="spellStart"/>
+      <w:r>
+        <w:t>header</w:t>
+      </w:r>
+      <w:proofErr w:type="spellEnd"/>
+      <w:proofErr w:type="gramEnd"/>
+      <w:r>
+        <w:t>{</w:t>
+      </w:r>
+    </w:p>
+    <w:p>
+      <w:r>
+        <w:t xml:space="preserve">  </w:t>
+      </w:r>
+      <w:proofErr w:type="spellStart"/>
+      <w:r>
+        <w:t>height</w:t>
+      </w:r>
+      <w:proofErr w:type="spellEnd"/>
+      <w:r>
+        <w:t>: 180px;</w:t>
+      </w:r>
+    </w:p>
+    <w:p>
+      <w:r>
+        <w:t xml:space="preserve">  </w:t>
+      </w:r>
+      <w:proofErr w:type="spellStart"/>
+      <w:r>
+        <w:t>width</w:t>
+      </w:r>
+      <w:proofErr w:type="spellEnd"/>
+      <w:r>
+        <w:t>: auto;</w:t>
+      </w:r>
+    </w:p>
+    <w:p>
+      <w:r>
+        <w:t xml:space="preserve">  </w:t>
+      </w:r>
+      <w:proofErr w:type="spellStart"/>
+      <w:r>
+        <w:t>background</w:t>
+      </w:r>
+      <w:proofErr w:type="spellEnd"/>
+      <w:r>
+        <w:t xml:space="preserve">: </w:t>
+      </w:r>
+      <w:proofErr w:type="spellStart"/>
+      <w:r>
+        <w:t>brown</w:t>
+      </w:r>
+      <w:proofErr w:type="spellEnd"/>
+      <w:r>
+        <w:t>;</w:t>
+      </w:r>
+    </w:p>
+    <w:p>
+      <w:r>
+        <w:t>}</w:t>
+      </w:r>
+    </w:p>
+    <w:p>
+      <w:proofErr w:type="spellStart"/>
+      <w:proofErr w:type="gramStart"/>
+      <w:r>
+        <w:t>body</w:t>
+      </w:r>
+      <w:proofErr w:type="spellEnd"/>
+      <w:r>
+        <w:t>{</w:t>
+      </w:r>
+      <w:proofErr w:type="gramEnd"/>
+    </w:p>
+    <w:p>
+      <w:r>
+        <w:t xml:space="preserve">  </w:t>
+      </w:r>
+      <w:proofErr w:type="spellStart"/>
+      <w:r>
+        <w:t>background</w:t>
+      </w:r>
+      <w:proofErr w:type="spellEnd"/>
+      <w:r>
+        <w:t xml:space="preserve">-color: </w:t>
+      </w:r>
+      <w:proofErr w:type="spellStart"/>
+      <w:r>
+        <w:t>orange</w:t>
+      </w:r>
+      <w:proofErr w:type="spellEnd"/>
+      <w:r>
+        <w:t>;</w:t>
+      </w:r>
+    </w:p>
+    <w:p>
+      <w:r>
+        <w:t xml:space="preserve">  </w:t>
+      </w:r>
+      <w:proofErr w:type="spellStart"/>
+      <w:r>
+        <w:t>text-align</w:t>
+      </w:r>
+      <w:proofErr w:type="spellEnd"/>
+      <w:r>
+        <w:t>: center;</w:t>
+      </w:r>
+    </w:p>
+    <w:p>
+      <w:r>
+        <w:lastRenderedPageBreak/>
+        <w:t>}</w:t>
+      </w:r>
+    </w:p>
+    <w:p>
+      <w:r>
+        <w:t>h2{</w:t>
+      </w:r>
+    </w:p>
+    <w:p>
+      <w:r>
+        <w:t xml:space="preserve">  </w:t>
+      </w:r>
+      <w:proofErr w:type="spellStart"/>
+      <w:r>
+        <w:t>text-align</w:t>
+      </w:r>
+      <w:proofErr w:type="spellEnd"/>
+      <w:r>
+        <w:t>: center;</w:t>
+      </w:r>
+    </w:p>
+    <w:p>
+      <w:r>
+        <w:t xml:space="preserve">  </w:t>
+      </w:r>
+      <w:proofErr w:type="spellStart"/>
+      <w:r>
+        <w:t>font-family</w:t>
+      </w:r>
+      <w:proofErr w:type="spellEnd"/>
+      <w:r>
+        <w:t xml:space="preserve">: </w:t>
+      </w:r>
+      <w:proofErr w:type="spellStart"/>
+      <w:r>
+        <w:t>serif</w:t>
+      </w:r>
+      <w:proofErr w:type="spellEnd"/>
+      <w:r>
+        <w:t>;</w:t>
+      </w:r>
+    </w:p>
+    <w:p>
+      <w:r>
+        <w:t xml:space="preserve">  </w:t>
+      </w:r>
+      <w:proofErr w:type="spellStart"/>
+      <w:r>
+        <w:t>font-style</w:t>
+      </w:r>
+      <w:proofErr w:type="spellEnd"/>
+      <w:r>
+        <w:t xml:space="preserve">: </w:t>
+      </w:r>
+      <w:proofErr w:type="spellStart"/>
+      <w:r>
+        <w:t>oblique</w:t>
+      </w:r>
+      <w:proofErr w:type="spellEnd"/>
+      <w:r>
+        <w:t>;</w:t>
+      </w:r>
+    </w:p>
+    <w:p>
+      <w:r>
+        <w:t xml:space="preserve">  </w:t>
+      </w:r>
+      <w:proofErr w:type="spellStart"/>
+      <w:r>
+        <w:t>font-size</w:t>
+      </w:r>
+      <w:proofErr w:type="spellEnd"/>
+      <w:r>
+        <w:t xml:space="preserve">: 3 </w:t>
+      </w:r>
+      <w:proofErr w:type="spellStart"/>
+      <w:r>
+        <w:t>em</w:t>
+      </w:r>
+      <w:proofErr w:type="spellEnd"/>
+      <w:r>
+        <w:t>;</w:t>
+      </w:r>
+    </w:p>
+    <w:p/>
+    <w:p>
+      <w:r>
+        <w:t>}</w:t>
+      </w:r>
+    </w:p>
+    <w:p>
+      <w:proofErr w:type="gramStart"/>
+      <w:r>
+        <w:t>.</w:t>
+      </w:r>
+      <w:proofErr w:type="spellStart"/>
+      <w:r>
+        <w:t>body</w:t>
+      </w:r>
+      <w:proofErr w:type="spellEnd"/>
+      <w:proofErr w:type="gramEnd"/>
+      <w:r>
+        <w:t xml:space="preserve"> .imagen_1{</w:t>
+      </w:r>
+    </w:p>
+    <w:p>
+      <w:r>
+        <w:t xml:space="preserve">  </w:t>
+      </w:r>
+      <w:proofErr w:type="spellStart"/>
+      <w:r>
+        <w:t>border</w:t>
+      </w:r>
+      <w:proofErr w:type="spellEnd"/>
+      <w:r>
+        <w:t xml:space="preserve">: 5px </w:t>
+      </w:r>
+      <w:proofErr w:type="spellStart"/>
+      <w:r>
+        <w:t>solid</w:t>
+      </w:r>
+      <w:proofErr w:type="spellEnd"/>
+      <w:r>
+        <w:t>;</w:t>
+      </w:r>
+    </w:p>
+    <w:p>
+      <w:r>
+        <w:t xml:space="preserve">  </w:t>
+      </w:r>
+      <w:proofErr w:type="spellStart"/>
+      <w:r>
+        <w:t>border</w:t>
+      </w:r>
+      <w:proofErr w:type="spellEnd"/>
+      <w:r>
+        <w:t xml:space="preserve">-color: </w:t>
+      </w:r>
+      <w:proofErr w:type="spellStart"/>
+      <w:proofErr w:type="gramStart"/>
+      <w:r>
+        <w:t>rgba</w:t>
+      </w:r>
+      <w:proofErr w:type="spellEnd"/>
+      <w:r>
+        <w:t>(</w:t>
+      </w:r>
+      <w:proofErr w:type="gramEnd"/>
+      <w:r>
+        <w:t>0, 0, 0);</w:t>
+      </w:r>
+    </w:p>
+    <w:p>
+      <w:r>
+        <w:t xml:space="preserve">  </w:t>
+      </w:r>
+      <w:proofErr w:type="spellStart"/>
+      <w:r>
+        <w:t>height</w:t>
+      </w:r>
+      <w:proofErr w:type="spellEnd"/>
+      <w:r>
+        <w:t>: 250px;</w:t>
+      </w:r>
+    </w:p>
+    <w:p>
+      <w:r>
+        <w:t xml:space="preserve">  </w:t>
+      </w:r>
+      <w:proofErr w:type="spellStart"/>
+      <w:r>
+        <w:t>width</w:t>
+      </w:r>
+      <w:proofErr w:type="spellEnd"/>
+      <w:r>
+        <w:t>: auto;</w:t>
+      </w:r>
+    </w:p>
+    <w:p>
+      <w:r>
+        <w:t>}</w:t>
+      </w:r>
+    </w:p>
+    <w:p>
+      <w:proofErr w:type="gramStart"/>
+      <w:r>
+        <w:t>.</w:t>
+      </w:r>
+      <w:proofErr w:type="spellStart"/>
+      <w:r>
+        <w:t>body</w:t>
+      </w:r>
+      <w:proofErr w:type="spellEnd"/>
+      <w:proofErr w:type="gramEnd"/>
+      <w:r>
+        <w:t xml:space="preserve"> .Tabla_1{</w:t>
+      </w:r>
+    </w:p>
+    <w:p>
+      <w:r>
+        <w:t xml:space="preserve">  </w:t>
+      </w:r>
+      <w:proofErr w:type="spellStart"/>
+      <w:r>
+        <w:t>table-layout</w:t>
+      </w:r>
+      <w:proofErr w:type="spellEnd"/>
+      <w:r>
+        <w:t>: auto;</w:t>
+      </w:r>
+    </w:p>
+    <w:p>
+      <w:r>
+        <w:t xml:space="preserve">  </w:t>
+      </w:r>
+      <w:proofErr w:type="spellStart"/>
+      <w:r>
+        <w:t>border-spacing</w:t>
+      </w:r>
+      <w:proofErr w:type="spellEnd"/>
+      <w:r>
+        <w:t>: 30px;</w:t>
+      </w:r>
+    </w:p>
+    <w:p>
+      <w:r>
+        <w:t xml:space="preserve">  </w:t>
+      </w:r>
+      <w:proofErr w:type="spellStart"/>
+      <w:r>
+        <w:t>table-layout</w:t>
+      </w:r>
+      <w:proofErr w:type="spellEnd"/>
+      <w:r>
+        <w:t>: auto;</w:t>
+      </w:r>
+    </w:p>
+    <w:p>
+      <w:r>
+        <w:t xml:space="preserve">  </w:t>
+      </w:r>
+      <w:proofErr w:type="spellStart"/>
+      <w:r>
+        <w:t>margin</w:t>
+      </w:r>
+      <w:proofErr w:type="spellEnd"/>
+      <w:r>
+        <w:t>: auto;</w:t>
+      </w:r>
+    </w:p>
+    <w:p>
+      <w:r>
+        <w:t>}</w:t>
+      </w:r>
+    </w:p>
+    <w:p>
+      <w:r>
+        <w:br w:type="page"/>
+      </w:r>
+    </w:p>
+    <w:p>
+      <w:r>
+        <w:lastRenderedPageBreak/>
+        <w:t xml:space="preserve">Imágenes de la </w:t>
+      </w:r>
+      <w:proofErr w:type="spellStart"/>
+      <w:r>
+        <w:t>pag</w:t>
+      </w:r>
+      <w:proofErr w:type="spellEnd"/>
+      <w:r>
+        <w:t xml:space="preserve"> web</w:t>
+      </w:r>
+    </w:p>
+    <w:p>
+      <w:r>
+        <w:rPr>
+          <w:noProof/>
+          <w:lang w:eastAsia="es-MX"/>
+        </w:rPr>
+        <w:drawing>
+          <wp:inline distT="0" distB="0" distL="0" distR="0" wp14:anchorId="6A408863" wp14:editId="57F58254">
+            <wp:extent cx="5612130" cy="3111500"/>
+            <wp:effectExtent l="0" t="0" r="7620" b="0"/>
+            <wp:docPr id="12" name="Imagen 12"/>
+            <wp:cNvGraphicFramePr>
+              <a:graphicFrameLocks xmlns:a="http://schemas.openxmlformats.org/drawingml/2006/main" noChangeAspect="1"/>
+            </wp:cNvGraphicFramePr>
+            <a:graphic xmlns:a="http://schemas.openxmlformats.org/drawingml/2006/main">
+              <a:graphicData uri="http://schemas.openxmlformats.org/drawingml/2006/picture">
+                <pic:pic xmlns:pic="http://schemas.openxmlformats.org/drawingml/2006/picture">
+                  <pic:nvPicPr>
+                    <pic:cNvPr id="1" name=""/>
+                    <pic:cNvPicPr/>
+                  </pic:nvPicPr>
+                  <pic:blipFill>
+                    <a:blip r:embed="rId14"/>
+                    <a:stretch>
+                      <a:fillRect/>
+                    </a:stretch>
+                  </pic:blipFill>
+                  <pic:spPr>
+                    <a:xfrm>
+                      <a:off x="0" y="0"/>
+                      <a:ext cx="5612130" cy="3111500"/>
+                    </a:xfrm>
+                    <a:prstGeom prst="rect">
+                      <a:avLst/>
+                    </a:prstGeom>
+                  </pic:spPr>
+                </pic:pic>
+              </a:graphicData>
+            </a:graphic>
+          </wp:inline>
+        </w:drawing>
+      </w:r>
+    </w:p>
+    <w:p>
+      <w:r>
+        <w:rPr>
+          <w:noProof/>
+          <w:lang w:eastAsia="es-MX"/>
+        </w:rPr>
+        <w:drawing>
+          <wp:inline distT="0" distB="0" distL="0" distR="0" wp14:anchorId="75B29282" wp14:editId="282E6AD9">
+            <wp:extent cx="5612130" cy="3270885"/>
+            <wp:effectExtent l="19050" t="19050" r="26670" b="24765"/>
+            <wp:docPr id="13" name="Imagen 13"/>
+            <wp:cNvGraphicFramePr>
+              <a:graphicFrameLocks xmlns:a="http://schemas.openxmlformats.org/drawingml/2006/main" noChangeAspect="1"/>
+            </wp:cNvGraphicFramePr>
+            <a:graphic xmlns:a="http://schemas.openxmlformats.org/drawingml/2006/main">
+              <a:graphicData uri="http://schemas.openxmlformats.org/drawingml/2006/picture">
+                <pic:pic xmlns:pic="http://schemas.openxmlformats.org/drawingml/2006/picture">
+                  <pic:nvPicPr>
+                    <pic:cNvPr id="1" name=""/>
+                    <pic:cNvPicPr/>
+                  </pic:nvPicPr>
+                  <pic:blipFill>
+                    <a:blip r:embed="rId15"/>
+                    <a:stretch>
+                      <a:fillRect/>
+                    </a:stretch>
+                  </pic:blipFill>
+                  <pic:spPr>
+                    <a:xfrm>
+                      <a:off x="0" y="0"/>
+                      <a:ext cx="5612130" cy="3270885"/>
+                    </a:xfrm>
+                    <a:prstGeom prst="rect">
+                      <a:avLst/>
+                    </a:prstGeom>
+                    <a:ln>
+                      <a:solidFill>
+                        <a:schemeClr val="tx1"/>
+                      </a:solidFill>
+                    </a:ln>
+                  </pic:spPr>
+                </pic:pic>
+              </a:graphicData>
+            </a:graphic>
+          </wp:inline>
+        </w:drawing>
+      </w:r>
+    </w:p>
+    <w:p>
+      <w:r>
+        <w:t xml:space="preserve">En esta última imagen pongo el cómo se ve la </w:t>
+      </w:r>
+      <w:proofErr w:type="spellStart"/>
+      <w:r>
+        <w:t>pag</w:t>
+      </w:r>
+      <w:proofErr w:type="spellEnd"/>
+      <w:r>
+        <w:t xml:space="preserve"> web al momento de oprimir uno de las 6 fotos que aparecen al entrar.</w:t>
+      </w:r>
+    </w:p>
     <w:p>
       <w:bookmarkStart w:id="0" w:name="_GoBack"/>
       <w:bookmarkEnd w:id="0"/>

</xml_diff>